<commit_message>
FINAL USE CASE DESCRIPTION
</commit_message>
<xml_diff>
--- a/SSYSADD1 DOCU/Diagrams2/Use Case/Use Case Description.docx
+++ b/SSYSADD1 DOCU/Diagrams2/Use Case/Use Case Description.docx
@@ -1,6 +1,6 @@
 
 <file path=word/document.xml><?xml version="1.0" encoding="utf-8"?>
-<w:document xmlns:wpc="http://schemas.microsoft.com/office/word/2010/wordprocessingCanvas" xmlns:cx="http://schemas.microsoft.com/office/drawing/2014/chartex" xmlns:cx1="http://schemas.microsoft.com/office/drawing/2015/9/8/chartex" xmlns:cx2="http://schemas.microsoft.com/office/drawing/2015/10/21/chartex" xmlns:cx3="http://schemas.microsoft.com/office/drawing/2016/5/9/chartex" xmlns:cx4="http://schemas.microsoft.com/office/drawing/2016/5/10/chartex" xmlns:cx5="http://schemas.microsoft.com/office/drawing/2016/5/11/chartex" xmlns:mc="http://schemas.openxmlformats.org/markup-compatibility/2006" xmlns:o="urn:schemas-microsoft-com:office:office" xmlns:r="http://schemas.openxmlformats.org/officeDocument/2006/relationships" xmlns:m="http://schemas.openxmlformats.org/officeDocument/2006/math" xmlns:v="urn:schemas-microsoft-com:vml" xmlns:wp14="http://schemas.microsoft.com/office/word/2010/wordprocessingDrawing" xmlns:wp="http://schemas.openxmlformats.org/drawingml/2006/wordprocessingDrawing" xmlns:w10="urn:schemas-microsoft-com:office:word" xmlns:w="http://schemas.openxmlformats.org/wordprocessingml/2006/main" xmlns:w14="http://schemas.microsoft.com/office/word/2010/wordml" xmlns:w15="http://schemas.microsoft.com/office/word/2012/wordml" xmlns:w16se="http://schemas.microsoft.com/office/word/2015/wordml/symex" xmlns:wpg="http://schemas.microsoft.com/office/word/2010/wordprocessingGroup" xmlns:wpi="http://schemas.microsoft.com/office/word/2010/wordprocessingInk" xmlns:wne="http://schemas.microsoft.com/office/word/2006/wordml" xmlns:wps="http://schemas.microsoft.com/office/word/2010/wordprocessingShape" mc:Ignorable="w14 w15 w16se wp14">
+<w:document xmlns:wpc="http://schemas.microsoft.com/office/word/2010/wordprocessingCanvas" xmlns:cx="http://schemas.microsoft.com/office/drawing/2014/chartex" xmlns:mc="http://schemas.openxmlformats.org/markup-compatibility/2006" xmlns:o="urn:schemas-microsoft-com:office:office" xmlns:r="http://schemas.openxmlformats.org/officeDocument/2006/relationships" xmlns:m="http://schemas.openxmlformats.org/officeDocument/2006/math" xmlns:v="urn:schemas-microsoft-com:vml" xmlns:wp14="http://schemas.microsoft.com/office/word/2010/wordprocessingDrawing" xmlns:wp="http://schemas.openxmlformats.org/drawingml/2006/wordprocessingDrawing" xmlns:w10="urn:schemas-microsoft-com:office:word" xmlns:w="http://schemas.openxmlformats.org/wordprocessingml/2006/main" xmlns:w14="http://schemas.microsoft.com/office/word/2010/wordml" xmlns:w15="http://schemas.microsoft.com/office/word/2012/wordml" xmlns:w16se="http://schemas.microsoft.com/office/word/2015/wordml/symex" xmlns:wpg="http://schemas.microsoft.com/office/word/2010/wordprocessingGroup" xmlns:wpi="http://schemas.microsoft.com/office/word/2010/wordprocessingInk" xmlns:wne="http://schemas.microsoft.com/office/word/2006/wordml" xmlns:wps="http://schemas.microsoft.com/office/word/2010/wordprocessingShape" mc:Ignorable="w14 w15 w16se wp14">
   <w:body>
     <w:p/>
     <w:tbl>
@@ -2494,18 +2494,109 @@
             <w:pPr>
               <w:spacing w:after="0" w:line="240" w:lineRule="auto"/>
               <w:rPr>
-                <w:rFonts w:ascii="Calibri" w:eastAsia="Times New Roman" w:hAnsi="Calibri" w:cs="Calibri"/>
-                <w:color w:val="000000"/>
-                <w:lang w:eastAsia="en-PH"/>
-              </w:rPr>
-            </w:pPr>
-            <w:r>
-              <w:rPr>
-                <w:rFonts w:eastAsia="Times New Roman" w:cs="Calibri"/>
-                <w:color w:val="000000"/>
-                <w:lang w:eastAsia="en-PH"/>
-              </w:rPr>
-              <w:t>5.1 System will calculate total results</w:t>
+                <w:rFonts w:eastAsia="Times New Roman" w:cs="Calibri"/>
+                <w:color w:val="000000"/>
+                <w:lang w:eastAsia="en-PH"/>
+              </w:rPr>
+            </w:pPr>
+            <w:r>
+              <w:rPr>
+                <w:rFonts w:eastAsia="Times New Roman" w:cs="Calibri"/>
+                <w:color w:val="000000"/>
+                <w:lang w:eastAsia="en-PH"/>
+              </w:rPr>
+              <w:t>5.1 Sys</w:t>
+            </w:r>
+            <w:r>
+              <w:rPr>
+                <w:rFonts w:eastAsia="Times New Roman" w:cs="Calibri"/>
+                <w:color w:val="000000"/>
+                <w:lang w:eastAsia="en-PH"/>
+              </w:rPr>
+              <w:t>tem will calculate results</w:t>
+            </w:r>
+          </w:p>
+        </w:tc>
+      </w:tr>
+      <w:tr>
+        <w:trPr>
+          <w:trHeight w:val="185"/>
+        </w:trPr>
+        <w:tc>
+          <w:tcPr>
+            <w:tcW w:w="1973" w:type="dxa"/>
+            <w:tcBorders>
+              <w:top w:val="nil"/>
+              <w:left w:val="single" w:sz="4" w:space="0" w:color="auto"/>
+              <w:bottom w:val="single" w:sz="4" w:space="0" w:color="auto"/>
+              <w:right w:val="single" w:sz="4" w:space="0" w:color="auto"/>
+            </w:tcBorders>
+            <w:noWrap/>
+            <w:vAlign w:val="bottom"/>
+          </w:tcPr>
+          <w:p>
+            <w:pPr>
+              <w:spacing w:after="0" w:line="240" w:lineRule="auto"/>
+              <w:rPr>
+                <w:rFonts w:ascii="Calibri" w:eastAsia="Times New Roman" w:hAnsi="Calibri" w:cs="Calibri"/>
+                <w:b/>
+                <w:bCs/>
+                <w:color w:val="000000"/>
+                <w:lang w:eastAsia="en-PH"/>
+              </w:rPr>
+            </w:pPr>
+          </w:p>
+        </w:tc>
+        <w:tc>
+          <w:tcPr>
+            <w:tcW w:w="3159" w:type="dxa"/>
+            <w:tcBorders>
+              <w:top w:val="nil"/>
+              <w:left w:val="nil"/>
+              <w:bottom w:val="single" w:sz="4" w:space="0" w:color="auto"/>
+              <w:right w:val="single" w:sz="4" w:space="0" w:color="auto"/>
+            </w:tcBorders>
+            <w:noWrap/>
+            <w:vAlign w:val="bottom"/>
+          </w:tcPr>
+          <w:p>
+            <w:pPr>
+              <w:spacing w:after="0" w:line="240" w:lineRule="auto"/>
+              <w:rPr>
+                <w:rFonts w:ascii="Calibri" w:eastAsia="Times New Roman" w:hAnsi="Calibri" w:cs="Calibri"/>
+                <w:color w:val="000000"/>
+                <w:lang w:eastAsia="en-PH"/>
+              </w:rPr>
+            </w:pPr>
+          </w:p>
+        </w:tc>
+        <w:tc>
+          <w:tcPr>
+            <w:tcW w:w="4611" w:type="dxa"/>
+            <w:tcBorders>
+              <w:top w:val="nil"/>
+              <w:left w:val="nil"/>
+              <w:bottom w:val="single" w:sz="4" w:space="0" w:color="auto"/>
+              <w:right w:val="single" w:sz="4" w:space="0" w:color="auto"/>
+            </w:tcBorders>
+            <w:vAlign w:val="bottom"/>
+          </w:tcPr>
+          <w:p>
+            <w:pPr>
+              <w:spacing w:after="0" w:line="240" w:lineRule="auto"/>
+              <w:rPr>
+                <w:rFonts w:eastAsia="Times New Roman" w:cs="Calibri"/>
+                <w:color w:val="000000"/>
+                <w:lang w:eastAsia="en-PH"/>
+              </w:rPr>
+            </w:pPr>
+            <w:r>
+              <w:rPr>
+                <w:rFonts w:eastAsia="Times New Roman" w:cs="Calibri"/>
+                <w:color w:val="000000"/>
+                <w:lang w:eastAsia="en-PH"/>
+              </w:rPr>
+              <w:t xml:space="preserve">5.2 System will calculate total results </w:t>
             </w:r>
           </w:p>
         </w:tc>
@@ -4817,7 +4908,6 @@
                 <w:color w:val="000000"/>
                 <w:lang w:eastAsia="en-PH"/>
               </w:rPr>
-              <w:lastRenderedPageBreak/>
               <w:t>Use Case</w:t>
             </w:r>
           </w:p>
@@ -4908,15 +4998,7 @@
                 <w:color w:val="000000"/>
                 <w:lang w:eastAsia="en-PH"/>
               </w:rPr>
-              <w:t>User wil</w:t>
-            </w:r>
-            <w:r>
-              <w:rPr>
-                <w:rFonts w:eastAsia="Times New Roman" w:cs="Calibri"/>
-                <w:color w:val="000000"/>
-                <w:lang w:eastAsia="en-PH"/>
-              </w:rPr>
-              <w:t xml:space="preserve">l restore default settings </w:t>
+              <w:t xml:space="preserve">User will restore default settings </w:t>
             </w:r>
           </w:p>
         </w:tc>
@@ -4984,15 +5066,7 @@
                 <w:color w:val="000000"/>
                 <w:lang w:eastAsia="en-PH"/>
               </w:rPr>
-              <w:t>Us</w:t>
-            </w:r>
-            <w:r>
-              <w:rPr>
-                <w:rFonts w:eastAsia="Times New Roman" w:cs="Calibri"/>
-                <w:color w:val="000000"/>
-                <w:lang w:eastAsia="en-PH"/>
-              </w:rPr>
-              <w:t xml:space="preserve">er wants to restore original calibration of the smartphone </w:t>
+              <w:t xml:space="preserve">User wants to restore original calibration of the smartphone </w:t>
             </w:r>
           </w:p>
         </w:tc>
@@ -5055,15 +5129,7 @@
                 <w:color w:val="000000"/>
                 <w:lang w:eastAsia="en-PH"/>
               </w:rPr>
-              <w:t xml:space="preserve">User </w:t>
-            </w:r>
-            <w:r>
-              <w:rPr>
-                <w:rFonts w:eastAsia="Times New Roman" w:cs="Calibri"/>
-                <w:color w:val="000000"/>
-                <w:lang w:eastAsia="en-PH"/>
-              </w:rPr>
-              <w:t xml:space="preserve">will restore default settings of the smartphone application calibration </w:t>
+              <w:t xml:space="preserve">User will restore default settings of the smartphone application calibration </w:t>
             </w:r>
           </w:p>
         </w:tc>
@@ -5522,12 +5588,21 @@
               <w:right w:val="single" w:sz="4" w:space="0" w:color="00000A"/>
             </w:tcBorders>
             <w:shd w:val="clear" w:color="auto" w:fill="auto"/>
-            <w:vAlign w:val="bottom"/>
-          </w:tcPr>
-          <w:p>
-            <w:pPr>
-              <w:spacing w:after="0" w:line="240" w:lineRule="auto"/>
-            </w:pPr>
+            <w:vAlign w:val="center"/>
+          </w:tcPr>
+          <w:p>
+            <w:pPr>
+              <w:pStyle w:val="ListParagraph"/>
+              <w:numPr>
+                <w:ilvl w:val="0"/>
+                <w:numId w:val="4"/>
+              </w:numPr>
+              <w:spacing w:after="0" w:line="240" w:lineRule="auto"/>
+              <w:ind w:left="346"/>
+            </w:pPr>
+            <w:r>
+              <w:t>User click restore defaults</w:t>
+            </w:r>
           </w:p>
         </w:tc>
         <w:tc>
@@ -5546,9 +5621,41 @@
             <w:pPr>
               <w:spacing w:after="0" w:line="240" w:lineRule="auto"/>
             </w:pPr>
-          </w:p>
-        </w:tc>
-      </w:tr>
+            <w:r>
+              <w:t xml:space="preserve">1.1 System will deploy default settings on the smartphone </w:t>
+            </w:r>
+          </w:p>
+        </w:tc>
+      </w:tr>
+    </w:tbl>
+    <w:p>
+      <w:r>
+        <w:br w:type="page"/>
+      </w:r>
+      <w:bookmarkStart w:id="0" w:name="_GoBack"/>
+      <w:bookmarkEnd w:id="0"/>
+    </w:p>
+    <w:tbl>
+      <w:tblPr>
+        <w:tblW w:w="9743" w:type="dxa"/>
+        <w:tblInd w:w="99" w:type="dxa"/>
+        <w:tblBorders>
+          <w:top w:val="single" w:sz="4" w:space="0" w:color="00000A"/>
+          <w:left w:val="single" w:sz="4" w:space="0" w:color="00000A"/>
+          <w:bottom w:val="single" w:sz="4" w:space="0" w:color="00000A"/>
+          <w:right w:val="single" w:sz="4" w:space="0" w:color="00000A"/>
+          <w:insideH w:val="single" w:sz="4" w:space="0" w:color="00000A"/>
+          <w:insideV w:val="single" w:sz="4" w:space="0" w:color="00000A"/>
+        </w:tblBorders>
+        <w:tblCellMar>
+          <w:left w:w="93" w:type="dxa"/>
+        </w:tblCellMar>
+        <w:tblLook w:val="04A0" w:firstRow="1" w:lastRow="0" w:firstColumn="1" w:lastColumn="0" w:noHBand="0" w:noVBand="1"/>
+      </w:tblPr>
+      <w:tblGrid>
+        <w:gridCol w:w="1971"/>
+        <w:gridCol w:w="7772"/>
+      </w:tblGrid>
       <w:tr>
         <w:trPr>
           <w:trHeight w:val="92"/>
@@ -5580,247 +5687,7 @@
                 <w:color w:val="000000"/>
                 <w:lang w:eastAsia="en-PH"/>
               </w:rPr>
-              <w:t> </w:t>
-            </w:r>
-          </w:p>
-        </w:tc>
-        <w:tc>
-          <w:tcPr>
-            <w:tcW w:w="3789" w:type="dxa"/>
-            <w:tcBorders>
-              <w:top w:val="single" w:sz="4" w:space="0" w:color="00000A"/>
-              <w:left w:val="single" w:sz="4" w:space="0" w:color="00000A"/>
-              <w:bottom w:val="single" w:sz="4" w:space="0" w:color="00000A"/>
-              <w:right w:val="single" w:sz="4" w:space="0" w:color="00000A"/>
-            </w:tcBorders>
-            <w:shd w:val="clear" w:color="auto" w:fill="auto"/>
-            <w:vAlign w:val="bottom"/>
-          </w:tcPr>
-          <w:p>
-            <w:pPr>
-              <w:spacing w:after="0" w:line="240" w:lineRule="auto"/>
-            </w:pPr>
-          </w:p>
-        </w:tc>
-        <w:tc>
-          <w:tcPr>
-            <w:tcW w:w="3983" w:type="dxa"/>
-            <w:tcBorders>
-              <w:top w:val="single" w:sz="4" w:space="0" w:color="00000A"/>
-              <w:left w:val="single" w:sz="4" w:space="0" w:color="00000A"/>
-              <w:bottom w:val="single" w:sz="4" w:space="0" w:color="00000A"/>
-              <w:right w:val="single" w:sz="4" w:space="0" w:color="00000A"/>
-            </w:tcBorders>
-            <w:shd w:val="clear" w:color="auto" w:fill="auto"/>
-            <w:vAlign w:val="bottom"/>
-          </w:tcPr>
-          <w:p>
-            <w:pPr>
-              <w:spacing w:after="0" w:line="240" w:lineRule="auto"/>
-            </w:pPr>
-            <w:r>
-              <w:rPr>
-                <w:rFonts w:eastAsia="Times New Roman" w:cs="Calibri"/>
-                <w:color w:val="000000"/>
-                <w:lang w:eastAsia="en-PH"/>
-              </w:rPr>
-              <w:t xml:space="preserve"> </w:t>
-            </w:r>
-          </w:p>
-        </w:tc>
-      </w:tr>
-      <w:tr>
-        <w:trPr>
-          <w:trHeight w:val="185"/>
-        </w:trPr>
-        <w:tc>
-          <w:tcPr>
-            <w:tcW w:w="1971" w:type="dxa"/>
-            <w:tcBorders>
-              <w:top w:val="single" w:sz="4" w:space="0" w:color="00000A"/>
-              <w:left w:val="single" w:sz="4" w:space="0" w:color="00000A"/>
-              <w:bottom w:val="single" w:sz="4" w:space="0" w:color="00000A"/>
-              <w:right w:val="single" w:sz="4" w:space="0" w:color="00000A"/>
-            </w:tcBorders>
-            <w:shd w:val="clear" w:color="auto" w:fill="auto"/>
-            <w:tcMar>
-              <w:left w:w="93" w:type="dxa"/>
-            </w:tcMar>
-            <w:vAlign w:val="bottom"/>
-          </w:tcPr>
-          <w:p>
-            <w:pPr>
-              <w:spacing w:after="0" w:line="240" w:lineRule="auto"/>
-            </w:pPr>
-            <w:r>
-              <w:rPr>
-                <w:rFonts w:eastAsia="Times New Roman" w:cs="Calibri"/>
-                <w:b/>
-                <w:bCs/>
-                <w:color w:val="000000"/>
-                <w:lang w:eastAsia="en-PH"/>
-              </w:rPr>
-              <w:t> </w:t>
-            </w:r>
-          </w:p>
-        </w:tc>
-        <w:tc>
-          <w:tcPr>
-            <w:tcW w:w="3789" w:type="dxa"/>
-            <w:tcBorders>
-              <w:top w:val="single" w:sz="4" w:space="0" w:color="00000A"/>
-              <w:left w:val="single" w:sz="4" w:space="0" w:color="00000A"/>
-              <w:bottom w:val="single" w:sz="4" w:space="0" w:color="00000A"/>
-              <w:right w:val="single" w:sz="4" w:space="0" w:color="00000A"/>
-            </w:tcBorders>
-            <w:shd w:val="clear" w:color="auto" w:fill="auto"/>
-            <w:vAlign w:val="bottom"/>
-          </w:tcPr>
-          <w:p>
-            <w:pPr>
-              <w:spacing w:after="0" w:line="240" w:lineRule="auto"/>
-              <w:rPr>
-                <w:rFonts w:ascii="Calibri" w:eastAsia="Times New Roman" w:hAnsi="Calibri" w:cs="Calibri"/>
-                <w:color w:val="000000"/>
-                <w:lang w:eastAsia="en-PH"/>
-              </w:rPr>
-            </w:pPr>
-          </w:p>
-        </w:tc>
-        <w:tc>
-          <w:tcPr>
-            <w:tcW w:w="3983" w:type="dxa"/>
-            <w:tcBorders>
-              <w:top w:val="single" w:sz="4" w:space="0" w:color="00000A"/>
-              <w:left w:val="single" w:sz="4" w:space="0" w:color="00000A"/>
-              <w:bottom w:val="single" w:sz="4" w:space="0" w:color="00000A"/>
-              <w:right w:val="single" w:sz="4" w:space="0" w:color="00000A"/>
-            </w:tcBorders>
-            <w:shd w:val="clear" w:color="auto" w:fill="auto"/>
-            <w:vAlign w:val="bottom"/>
-          </w:tcPr>
-          <w:p>
-            <w:pPr>
-              <w:spacing w:after="0" w:line="240" w:lineRule="auto"/>
-              <w:rPr>
-                <w:rFonts w:ascii="Calibri" w:eastAsia="Times New Roman" w:hAnsi="Calibri" w:cs="Calibri"/>
-                <w:color w:val="000000"/>
-                <w:lang w:eastAsia="en-PH"/>
-              </w:rPr>
-            </w:pPr>
-          </w:p>
-        </w:tc>
-      </w:tr>
-      <w:tr>
-        <w:trPr>
-          <w:trHeight w:val="185"/>
-        </w:trPr>
-        <w:tc>
-          <w:tcPr>
-            <w:tcW w:w="1971" w:type="dxa"/>
-            <w:tcBorders>
-              <w:top w:val="single" w:sz="4" w:space="0" w:color="00000A"/>
-              <w:left w:val="single" w:sz="4" w:space="0" w:color="00000A"/>
-              <w:bottom w:val="single" w:sz="4" w:space="0" w:color="00000A"/>
-              <w:right w:val="single" w:sz="4" w:space="0" w:color="00000A"/>
-            </w:tcBorders>
-            <w:shd w:val="clear" w:color="auto" w:fill="auto"/>
-            <w:tcMar>
-              <w:left w:w="93" w:type="dxa"/>
-            </w:tcMar>
-            <w:vAlign w:val="bottom"/>
-          </w:tcPr>
-          <w:p>
-            <w:pPr>
-              <w:spacing w:after="0" w:line="240" w:lineRule="auto"/>
-              <w:rPr>
-                <w:rFonts w:eastAsia="Times New Roman" w:cs="Calibri"/>
-                <w:b/>
-                <w:bCs/>
-                <w:color w:val="000000"/>
-                <w:lang w:eastAsia="en-PH"/>
-              </w:rPr>
-            </w:pPr>
-          </w:p>
-        </w:tc>
-        <w:tc>
-          <w:tcPr>
-            <w:tcW w:w="3789" w:type="dxa"/>
-            <w:tcBorders>
-              <w:top w:val="single" w:sz="4" w:space="0" w:color="00000A"/>
-              <w:left w:val="single" w:sz="4" w:space="0" w:color="00000A"/>
-              <w:bottom w:val="single" w:sz="4" w:space="0" w:color="00000A"/>
-              <w:right w:val="single" w:sz="4" w:space="0" w:color="00000A"/>
-            </w:tcBorders>
-            <w:shd w:val="clear" w:color="auto" w:fill="auto"/>
-            <w:vAlign w:val="bottom"/>
-          </w:tcPr>
-          <w:p>
-            <w:pPr>
-              <w:spacing w:after="0" w:line="240" w:lineRule="auto"/>
-              <w:rPr>
-                <w:rFonts w:eastAsia="Times New Roman" w:cs="Calibri"/>
-                <w:color w:val="000000"/>
-                <w:lang w:eastAsia="en-PH"/>
-              </w:rPr>
-            </w:pPr>
-          </w:p>
-        </w:tc>
-        <w:tc>
-          <w:tcPr>
-            <w:tcW w:w="3983" w:type="dxa"/>
-            <w:tcBorders>
-              <w:top w:val="single" w:sz="4" w:space="0" w:color="00000A"/>
-              <w:left w:val="single" w:sz="4" w:space="0" w:color="00000A"/>
-              <w:bottom w:val="single" w:sz="4" w:space="0" w:color="00000A"/>
-              <w:right w:val="single" w:sz="4" w:space="0" w:color="00000A"/>
-            </w:tcBorders>
-            <w:shd w:val="clear" w:color="auto" w:fill="auto"/>
-            <w:vAlign w:val="bottom"/>
-          </w:tcPr>
-          <w:p>
-            <w:pPr>
-              <w:spacing w:after="0" w:line="240" w:lineRule="auto"/>
-              <w:rPr>
-                <w:rFonts w:eastAsia="Times New Roman" w:cs="Calibri"/>
-                <w:color w:val="000000"/>
-                <w:lang w:eastAsia="en-PH"/>
-              </w:rPr>
-            </w:pPr>
-          </w:p>
-        </w:tc>
-      </w:tr>
-      <w:tr>
-        <w:trPr>
-          <w:trHeight w:val="92"/>
-        </w:trPr>
-        <w:tc>
-          <w:tcPr>
-            <w:tcW w:w="1971" w:type="dxa"/>
-            <w:tcBorders>
-              <w:top w:val="single" w:sz="4" w:space="0" w:color="00000A"/>
-              <w:left w:val="single" w:sz="4" w:space="0" w:color="00000A"/>
-              <w:bottom w:val="single" w:sz="4" w:space="0" w:color="00000A"/>
-              <w:right w:val="single" w:sz="4" w:space="0" w:color="00000A"/>
-            </w:tcBorders>
-            <w:shd w:val="clear" w:color="auto" w:fill="auto"/>
-            <w:tcMar>
-              <w:left w:w="93" w:type="dxa"/>
-            </w:tcMar>
-            <w:vAlign w:val="bottom"/>
-          </w:tcPr>
-          <w:p>
-            <w:pPr>
-              <w:spacing w:after="0" w:line="240" w:lineRule="auto"/>
-            </w:pPr>
-            <w:r>
-              <w:rPr>
-                <w:rFonts w:eastAsia="Times New Roman" w:cs="Calibri"/>
-                <w:b/>
-                <w:bCs/>
-                <w:color w:val="000000"/>
-                <w:lang w:eastAsia="en-PH"/>
-              </w:rPr>
+              <w:lastRenderedPageBreak/>
               <w:t>Exception Conditions</w:t>
             </w:r>
           </w:p>
@@ -5828,7 +5695,6 @@
         <w:tc>
           <w:tcPr>
             <w:tcW w:w="7772" w:type="dxa"/>
-            <w:gridSpan w:val="2"/>
             <w:tcBorders>
               <w:top w:val="single" w:sz="4" w:space="0" w:color="00000A"/>
               <w:left w:val="single" w:sz="4" w:space="0" w:color="00000A"/>
@@ -5992,6 +5858,9 @@
             <w:pPr>
               <w:spacing w:after="0" w:line="240" w:lineRule="auto"/>
             </w:pPr>
+            <w:r>
+              <w:t xml:space="preserve">System configure the touch algorithms </w:t>
+            </w:r>
           </w:p>
         </w:tc>
       </w:tr>
@@ -6052,6 +5921,14 @@
                 <w:lang w:eastAsia="en-PH"/>
               </w:rPr>
             </w:pPr>
+            <w:r>
+              <w:rPr>
+                <w:rFonts w:ascii="Calibri" w:eastAsia="Times New Roman" w:hAnsi="Calibri" w:cs="Calibri"/>
+                <w:color w:val="000000"/>
+                <w:lang w:eastAsia="en-PH"/>
+              </w:rPr>
+              <w:t xml:space="preserve">System adjust algorithms based on the calculated results </w:t>
+            </w:r>
           </w:p>
         </w:tc>
       </w:tr>
@@ -6107,6 +5984,9 @@
             <w:pPr>
               <w:spacing w:after="0" w:line="240" w:lineRule="auto"/>
             </w:pPr>
+            <w:r>
+              <w:t xml:space="preserve">System will configure the touch algorithms based on the calibration results </w:t>
+            </w:r>
           </w:p>
         </w:tc>
       </w:tr>
@@ -6162,6 +6042,9 @@
             <w:pPr>
               <w:spacing w:after="0" w:line="240" w:lineRule="auto"/>
             </w:pPr>
+            <w:r>
+              <w:t xml:space="preserve">Smartphone </w:t>
+            </w:r>
           </w:p>
         </w:tc>
       </w:tr>
@@ -6222,6 +6105,14 @@
                 <w:lang w:eastAsia="en-PH"/>
               </w:rPr>
             </w:pPr>
+            <w:r>
+              <w:rPr>
+                <w:rFonts w:ascii="Calibri" w:eastAsia="Times New Roman" w:hAnsi="Calibri" w:cs="Calibri"/>
+                <w:color w:val="000000"/>
+                <w:lang w:eastAsia="en-PH"/>
+              </w:rPr>
+              <w:t xml:space="preserve">Calibrate </w:t>
+            </w:r>
           </w:p>
         </w:tc>
       </w:tr>
@@ -6287,6 +6178,9 @@
             <w:pPr>
               <w:spacing w:after="0" w:line="240" w:lineRule="auto"/>
             </w:pPr>
+            <w:r>
+              <w:t>Smartphone</w:t>
+            </w:r>
           </w:p>
         </w:tc>
       </w:tr>
@@ -6342,6 +6236,9 @@
             <w:pPr>
               <w:spacing w:after="0" w:line="240" w:lineRule="auto"/>
             </w:pPr>
+            <w:r>
+              <w:t xml:space="preserve">Calibrate </w:t>
+            </w:r>
           </w:p>
         </w:tc>
       </w:tr>
@@ -6543,8 +6440,20 @@
           </w:tcPr>
           <w:p>
             <w:pPr>
-              <w:spacing w:after="0" w:line="240" w:lineRule="auto"/>
-            </w:pPr>
+              <w:pStyle w:val="ListParagraph"/>
+              <w:numPr>
+                <w:ilvl w:val="0"/>
+                <w:numId w:val="5"/>
+              </w:numPr>
+              <w:spacing w:after="0" w:line="240" w:lineRule="auto"/>
+              <w:ind w:left="256" w:hanging="270"/>
+            </w:pPr>
+            <w:r>
+              <w:t>System calculate tot</w:t>
+            </w:r>
+            <w:r>
+              <w:t>al results from the calibration.</w:t>
+            </w:r>
           </w:p>
         </w:tc>
         <w:tc>
@@ -6563,6 +6472,12 @@
             <w:pPr>
               <w:spacing w:after="0" w:line="240" w:lineRule="auto"/>
             </w:pPr>
+            <w:r>
+              <w:t xml:space="preserve">1.1 System will adjust algorithms based on the </w:t>
+            </w:r>
+            <w:r>
+              <w:t>calculation.</w:t>
+            </w:r>
           </w:p>
         </w:tc>
       </w:tr>
@@ -6597,247 +6512,6 @@
                 <w:color w:val="000000"/>
                 <w:lang w:eastAsia="en-PH"/>
               </w:rPr>
-              <w:t> </w:t>
-            </w:r>
-          </w:p>
-        </w:tc>
-        <w:tc>
-          <w:tcPr>
-            <w:tcW w:w="3789" w:type="dxa"/>
-            <w:tcBorders>
-              <w:top w:val="single" w:sz="4" w:space="0" w:color="00000A"/>
-              <w:left w:val="single" w:sz="4" w:space="0" w:color="00000A"/>
-              <w:bottom w:val="single" w:sz="4" w:space="0" w:color="00000A"/>
-              <w:right w:val="single" w:sz="4" w:space="0" w:color="00000A"/>
-            </w:tcBorders>
-            <w:shd w:val="clear" w:color="auto" w:fill="auto"/>
-            <w:vAlign w:val="bottom"/>
-          </w:tcPr>
-          <w:p>
-            <w:pPr>
-              <w:spacing w:after="0" w:line="240" w:lineRule="auto"/>
-            </w:pPr>
-          </w:p>
-        </w:tc>
-        <w:tc>
-          <w:tcPr>
-            <w:tcW w:w="3983" w:type="dxa"/>
-            <w:tcBorders>
-              <w:top w:val="single" w:sz="4" w:space="0" w:color="00000A"/>
-              <w:left w:val="single" w:sz="4" w:space="0" w:color="00000A"/>
-              <w:bottom w:val="single" w:sz="4" w:space="0" w:color="00000A"/>
-              <w:right w:val="single" w:sz="4" w:space="0" w:color="00000A"/>
-            </w:tcBorders>
-            <w:shd w:val="clear" w:color="auto" w:fill="auto"/>
-            <w:vAlign w:val="bottom"/>
-          </w:tcPr>
-          <w:p>
-            <w:pPr>
-              <w:spacing w:after="0" w:line="240" w:lineRule="auto"/>
-            </w:pPr>
-            <w:r>
-              <w:rPr>
-                <w:rFonts w:eastAsia="Times New Roman" w:cs="Calibri"/>
-                <w:color w:val="000000"/>
-                <w:lang w:eastAsia="en-PH"/>
-              </w:rPr>
-              <w:t xml:space="preserve"> </w:t>
-            </w:r>
-          </w:p>
-        </w:tc>
-      </w:tr>
-      <w:tr>
-        <w:trPr>
-          <w:trHeight w:val="185"/>
-        </w:trPr>
-        <w:tc>
-          <w:tcPr>
-            <w:tcW w:w="1971" w:type="dxa"/>
-            <w:tcBorders>
-              <w:top w:val="single" w:sz="4" w:space="0" w:color="00000A"/>
-              <w:left w:val="single" w:sz="4" w:space="0" w:color="00000A"/>
-              <w:bottom w:val="single" w:sz="4" w:space="0" w:color="00000A"/>
-              <w:right w:val="single" w:sz="4" w:space="0" w:color="00000A"/>
-            </w:tcBorders>
-            <w:shd w:val="clear" w:color="auto" w:fill="auto"/>
-            <w:tcMar>
-              <w:left w:w="93" w:type="dxa"/>
-            </w:tcMar>
-            <w:vAlign w:val="bottom"/>
-          </w:tcPr>
-          <w:p>
-            <w:pPr>
-              <w:spacing w:after="0" w:line="240" w:lineRule="auto"/>
-            </w:pPr>
-            <w:r>
-              <w:rPr>
-                <w:rFonts w:eastAsia="Times New Roman" w:cs="Calibri"/>
-                <w:b/>
-                <w:bCs/>
-                <w:color w:val="000000"/>
-                <w:lang w:eastAsia="en-PH"/>
-              </w:rPr>
-              <w:t> </w:t>
-            </w:r>
-          </w:p>
-        </w:tc>
-        <w:tc>
-          <w:tcPr>
-            <w:tcW w:w="3789" w:type="dxa"/>
-            <w:tcBorders>
-              <w:top w:val="single" w:sz="4" w:space="0" w:color="00000A"/>
-              <w:left w:val="single" w:sz="4" w:space="0" w:color="00000A"/>
-              <w:bottom w:val="single" w:sz="4" w:space="0" w:color="00000A"/>
-              <w:right w:val="single" w:sz="4" w:space="0" w:color="00000A"/>
-            </w:tcBorders>
-            <w:shd w:val="clear" w:color="auto" w:fill="auto"/>
-            <w:vAlign w:val="bottom"/>
-          </w:tcPr>
-          <w:p>
-            <w:pPr>
-              <w:spacing w:after="0" w:line="240" w:lineRule="auto"/>
-              <w:rPr>
-                <w:rFonts w:ascii="Calibri" w:eastAsia="Times New Roman" w:hAnsi="Calibri" w:cs="Calibri"/>
-                <w:color w:val="000000"/>
-                <w:lang w:eastAsia="en-PH"/>
-              </w:rPr>
-            </w:pPr>
-          </w:p>
-        </w:tc>
-        <w:tc>
-          <w:tcPr>
-            <w:tcW w:w="3983" w:type="dxa"/>
-            <w:tcBorders>
-              <w:top w:val="single" w:sz="4" w:space="0" w:color="00000A"/>
-              <w:left w:val="single" w:sz="4" w:space="0" w:color="00000A"/>
-              <w:bottom w:val="single" w:sz="4" w:space="0" w:color="00000A"/>
-              <w:right w:val="single" w:sz="4" w:space="0" w:color="00000A"/>
-            </w:tcBorders>
-            <w:shd w:val="clear" w:color="auto" w:fill="auto"/>
-            <w:vAlign w:val="bottom"/>
-          </w:tcPr>
-          <w:p>
-            <w:pPr>
-              <w:spacing w:after="0" w:line="240" w:lineRule="auto"/>
-              <w:rPr>
-                <w:rFonts w:ascii="Calibri" w:eastAsia="Times New Roman" w:hAnsi="Calibri" w:cs="Calibri"/>
-                <w:color w:val="000000"/>
-                <w:lang w:eastAsia="en-PH"/>
-              </w:rPr>
-            </w:pPr>
-          </w:p>
-        </w:tc>
-      </w:tr>
-      <w:tr>
-        <w:trPr>
-          <w:trHeight w:val="185"/>
-        </w:trPr>
-        <w:tc>
-          <w:tcPr>
-            <w:tcW w:w="1971" w:type="dxa"/>
-            <w:tcBorders>
-              <w:top w:val="single" w:sz="4" w:space="0" w:color="00000A"/>
-              <w:left w:val="single" w:sz="4" w:space="0" w:color="00000A"/>
-              <w:bottom w:val="single" w:sz="4" w:space="0" w:color="00000A"/>
-              <w:right w:val="single" w:sz="4" w:space="0" w:color="00000A"/>
-            </w:tcBorders>
-            <w:shd w:val="clear" w:color="auto" w:fill="auto"/>
-            <w:tcMar>
-              <w:left w:w="93" w:type="dxa"/>
-            </w:tcMar>
-            <w:vAlign w:val="bottom"/>
-          </w:tcPr>
-          <w:p>
-            <w:pPr>
-              <w:spacing w:after="0" w:line="240" w:lineRule="auto"/>
-              <w:rPr>
-                <w:rFonts w:eastAsia="Times New Roman" w:cs="Calibri"/>
-                <w:b/>
-                <w:bCs/>
-                <w:color w:val="000000"/>
-                <w:lang w:eastAsia="en-PH"/>
-              </w:rPr>
-            </w:pPr>
-          </w:p>
-        </w:tc>
-        <w:tc>
-          <w:tcPr>
-            <w:tcW w:w="3789" w:type="dxa"/>
-            <w:tcBorders>
-              <w:top w:val="single" w:sz="4" w:space="0" w:color="00000A"/>
-              <w:left w:val="single" w:sz="4" w:space="0" w:color="00000A"/>
-              <w:bottom w:val="single" w:sz="4" w:space="0" w:color="00000A"/>
-              <w:right w:val="single" w:sz="4" w:space="0" w:color="00000A"/>
-            </w:tcBorders>
-            <w:shd w:val="clear" w:color="auto" w:fill="auto"/>
-            <w:vAlign w:val="bottom"/>
-          </w:tcPr>
-          <w:p>
-            <w:pPr>
-              <w:spacing w:after="0" w:line="240" w:lineRule="auto"/>
-              <w:rPr>
-                <w:rFonts w:eastAsia="Times New Roman" w:cs="Calibri"/>
-                <w:color w:val="000000"/>
-                <w:lang w:eastAsia="en-PH"/>
-              </w:rPr>
-            </w:pPr>
-          </w:p>
-        </w:tc>
-        <w:tc>
-          <w:tcPr>
-            <w:tcW w:w="3983" w:type="dxa"/>
-            <w:tcBorders>
-              <w:top w:val="single" w:sz="4" w:space="0" w:color="00000A"/>
-              <w:left w:val="single" w:sz="4" w:space="0" w:color="00000A"/>
-              <w:bottom w:val="single" w:sz="4" w:space="0" w:color="00000A"/>
-              <w:right w:val="single" w:sz="4" w:space="0" w:color="00000A"/>
-            </w:tcBorders>
-            <w:shd w:val="clear" w:color="auto" w:fill="auto"/>
-            <w:vAlign w:val="bottom"/>
-          </w:tcPr>
-          <w:p>
-            <w:pPr>
-              <w:spacing w:after="0" w:line="240" w:lineRule="auto"/>
-              <w:rPr>
-                <w:rFonts w:eastAsia="Times New Roman" w:cs="Calibri"/>
-                <w:color w:val="000000"/>
-                <w:lang w:eastAsia="en-PH"/>
-              </w:rPr>
-            </w:pPr>
-          </w:p>
-        </w:tc>
-      </w:tr>
-      <w:tr>
-        <w:trPr>
-          <w:trHeight w:val="92"/>
-        </w:trPr>
-        <w:tc>
-          <w:tcPr>
-            <w:tcW w:w="1971" w:type="dxa"/>
-            <w:tcBorders>
-              <w:top w:val="single" w:sz="4" w:space="0" w:color="00000A"/>
-              <w:left w:val="single" w:sz="4" w:space="0" w:color="00000A"/>
-              <w:bottom w:val="single" w:sz="4" w:space="0" w:color="00000A"/>
-              <w:right w:val="single" w:sz="4" w:space="0" w:color="00000A"/>
-            </w:tcBorders>
-            <w:shd w:val="clear" w:color="auto" w:fill="auto"/>
-            <w:tcMar>
-              <w:left w:w="93" w:type="dxa"/>
-            </w:tcMar>
-            <w:vAlign w:val="bottom"/>
-          </w:tcPr>
-          <w:p>
-            <w:pPr>
-              <w:spacing w:after="0" w:line="240" w:lineRule="auto"/>
-            </w:pPr>
-            <w:r>
-              <w:rPr>
-                <w:rFonts w:eastAsia="Times New Roman" w:cs="Calibri"/>
-                <w:b/>
-                <w:bCs/>
-                <w:color w:val="000000"/>
-                <w:lang w:eastAsia="en-PH"/>
-              </w:rPr>
               <w:t>Exception Conditions</w:t>
             </w:r>
           </w:p>
@@ -6853,7 +6527,7 @@
               <w:right w:val="single" w:sz="4" w:space="0" w:color="00000A"/>
             </w:tcBorders>
             <w:shd w:val="clear" w:color="auto" w:fill="auto"/>
-            <w:vAlign w:val="bottom"/>
+            <w:vAlign w:val="center"/>
           </w:tcPr>
           <w:p>
             <w:pPr>
@@ -6866,6 +6540,14 @@
                 <w:lang w:eastAsia="en-PH"/>
               </w:rPr>
               <w:t> </w:t>
+            </w:r>
+            <w:r>
+              <w:rPr>
+                <w:rFonts w:eastAsia="Times New Roman" w:cs="Calibri"/>
+                <w:color w:val="000000"/>
+                <w:lang w:eastAsia="en-PH"/>
+              </w:rPr>
+              <w:t xml:space="preserve">Configuration failed, the algorithms will restore the default settings. </w:t>
             </w:r>
           </w:p>
         </w:tc>
@@ -6878,1050 +6560,6 @@
     <w:p/>
     <w:p/>
     <w:p/>
-    <w:tbl>
-      <w:tblPr>
-        <w:tblW w:w="9743" w:type="dxa"/>
-        <w:tblInd w:w="99" w:type="dxa"/>
-        <w:tblBorders>
-          <w:top w:val="single" w:sz="4" w:space="0" w:color="00000A"/>
-          <w:left w:val="single" w:sz="4" w:space="0" w:color="00000A"/>
-          <w:bottom w:val="single" w:sz="4" w:space="0" w:color="00000A"/>
-          <w:right w:val="single" w:sz="4" w:space="0" w:color="00000A"/>
-          <w:insideH w:val="single" w:sz="4" w:space="0" w:color="00000A"/>
-          <w:insideV w:val="single" w:sz="4" w:space="0" w:color="00000A"/>
-        </w:tblBorders>
-        <w:tblCellMar>
-          <w:left w:w="93" w:type="dxa"/>
-        </w:tblCellMar>
-        <w:tblLook w:val="04A0" w:firstRow="1" w:lastRow="0" w:firstColumn="1" w:lastColumn="0" w:noHBand="0" w:noVBand="1"/>
-      </w:tblPr>
-      <w:tblGrid>
-        <w:gridCol w:w="1971"/>
-        <w:gridCol w:w="3789"/>
-        <w:gridCol w:w="3983"/>
-      </w:tblGrid>
-      <w:tr>
-        <w:trPr>
-          <w:trHeight w:val="92"/>
-        </w:trPr>
-        <w:tc>
-          <w:tcPr>
-            <w:tcW w:w="1971" w:type="dxa"/>
-            <w:tcBorders>
-              <w:top w:val="single" w:sz="4" w:space="0" w:color="00000A"/>
-              <w:left w:val="single" w:sz="4" w:space="0" w:color="00000A"/>
-              <w:bottom w:val="single" w:sz="4" w:space="0" w:color="00000A"/>
-              <w:right w:val="single" w:sz="4" w:space="0" w:color="00000A"/>
-            </w:tcBorders>
-            <w:shd w:val="clear" w:color="auto" w:fill="auto"/>
-            <w:tcMar>
-              <w:left w:w="93" w:type="dxa"/>
-            </w:tcMar>
-            <w:vAlign w:val="bottom"/>
-          </w:tcPr>
-          <w:p>
-            <w:pPr>
-              <w:spacing w:after="0" w:line="240" w:lineRule="auto"/>
-            </w:pPr>
-            <w:r>
-              <w:rPr>
-                <w:rFonts w:eastAsia="Times New Roman" w:cs="Calibri"/>
-                <w:b/>
-                <w:bCs/>
-                <w:color w:val="000000"/>
-                <w:lang w:eastAsia="en-PH"/>
-              </w:rPr>
-              <w:lastRenderedPageBreak/>
-              <w:t>Use Case</w:t>
-            </w:r>
-          </w:p>
-        </w:tc>
-        <w:tc>
-          <w:tcPr>
-            <w:tcW w:w="7772" w:type="dxa"/>
-            <w:gridSpan w:val="2"/>
-            <w:tcBorders>
-              <w:top w:val="single" w:sz="4" w:space="0" w:color="00000A"/>
-              <w:left w:val="single" w:sz="4" w:space="0" w:color="00000A"/>
-              <w:bottom w:val="single" w:sz="4" w:space="0" w:color="00000A"/>
-              <w:right w:val="single" w:sz="4" w:space="0" w:color="00000A"/>
-            </w:tcBorders>
-            <w:shd w:val="clear" w:color="auto" w:fill="auto"/>
-            <w:vAlign w:val="bottom"/>
-          </w:tcPr>
-          <w:p>
-            <w:pPr>
-              <w:spacing w:after="0" w:line="240" w:lineRule="auto"/>
-            </w:pPr>
-            <w:r>
-              <w:rPr>
-                <w:rFonts w:eastAsia="Times New Roman" w:cs="Calibri"/>
-                <w:color w:val="000000"/>
-                <w:lang w:eastAsia="en-PH"/>
-              </w:rPr>
-              <w:t xml:space="preserve">Identify keyboard mistakes </w:t>
-            </w:r>
-          </w:p>
-        </w:tc>
-      </w:tr>
-      <w:tr>
-        <w:trPr>
-          <w:trHeight w:val="92"/>
-        </w:trPr>
-        <w:tc>
-          <w:tcPr>
-            <w:tcW w:w="1971" w:type="dxa"/>
-            <w:tcBorders>
-              <w:top w:val="single" w:sz="4" w:space="0" w:color="00000A"/>
-              <w:left w:val="single" w:sz="4" w:space="0" w:color="00000A"/>
-              <w:bottom w:val="single" w:sz="4" w:space="0" w:color="00000A"/>
-              <w:right w:val="single" w:sz="4" w:space="0" w:color="00000A"/>
-            </w:tcBorders>
-            <w:shd w:val="clear" w:color="auto" w:fill="auto"/>
-            <w:tcMar>
-              <w:left w:w="93" w:type="dxa"/>
-            </w:tcMar>
-            <w:vAlign w:val="bottom"/>
-          </w:tcPr>
-          <w:p>
-            <w:pPr>
-              <w:spacing w:after="0" w:line="240" w:lineRule="auto"/>
-            </w:pPr>
-            <w:r>
-              <w:rPr>
-                <w:rFonts w:eastAsia="Times New Roman" w:cs="Calibri"/>
-                <w:b/>
-                <w:bCs/>
-                <w:color w:val="000000"/>
-                <w:lang w:eastAsia="en-PH"/>
-              </w:rPr>
-              <w:t>Scenario</w:t>
-            </w:r>
-          </w:p>
-        </w:tc>
-        <w:tc>
-          <w:tcPr>
-            <w:tcW w:w="7772" w:type="dxa"/>
-            <w:gridSpan w:val="2"/>
-            <w:tcBorders>
-              <w:top w:val="single" w:sz="4" w:space="0" w:color="00000A"/>
-              <w:left w:val="single" w:sz="4" w:space="0" w:color="00000A"/>
-              <w:bottom w:val="single" w:sz="4" w:space="0" w:color="00000A"/>
-              <w:right w:val="single" w:sz="4" w:space="0" w:color="00000A"/>
-            </w:tcBorders>
-            <w:shd w:val="clear" w:color="auto" w:fill="auto"/>
-            <w:vAlign w:val="bottom"/>
-          </w:tcPr>
-          <w:p>
-            <w:pPr>
-              <w:spacing w:after="0" w:line="240" w:lineRule="auto"/>
-            </w:pPr>
-          </w:p>
-        </w:tc>
-      </w:tr>
-      <w:tr>
-        <w:trPr>
-          <w:trHeight w:val="92"/>
-        </w:trPr>
-        <w:tc>
-          <w:tcPr>
-            <w:tcW w:w="1971" w:type="dxa"/>
-            <w:tcBorders>
-              <w:top w:val="single" w:sz="4" w:space="0" w:color="00000A"/>
-              <w:left w:val="single" w:sz="4" w:space="0" w:color="00000A"/>
-              <w:bottom w:val="single" w:sz="4" w:space="0" w:color="00000A"/>
-              <w:right w:val="single" w:sz="4" w:space="0" w:color="00000A"/>
-            </w:tcBorders>
-            <w:shd w:val="clear" w:color="auto" w:fill="auto"/>
-            <w:tcMar>
-              <w:left w:w="93" w:type="dxa"/>
-            </w:tcMar>
-            <w:vAlign w:val="bottom"/>
-          </w:tcPr>
-          <w:p>
-            <w:pPr>
-              <w:spacing w:after="0" w:line="240" w:lineRule="auto"/>
-            </w:pPr>
-            <w:r>
-              <w:rPr>
-                <w:rFonts w:eastAsia="Times New Roman" w:cs="Calibri"/>
-                <w:b/>
-                <w:bCs/>
-                <w:color w:val="000000"/>
-                <w:lang w:eastAsia="en-PH"/>
-              </w:rPr>
-              <w:t>Triggering Event</w:t>
-            </w:r>
-          </w:p>
-        </w:tc>
-        <w:tc>
-          <w:tcPr>
-            <w:tcW w:w="7772" w:type="dxa"/>
-            <w:gridSpan w:val="2"/>
-            <w:tcBorders>
-              <w:top w:val="single" w:sz="4" w:space="0" w:color="00000A"/>
-              <w:left w:val="single" w:sz="4" w:space="0" w:color="00000A"/>
-              <w:bottom w:val="single" w:sz="4" w:space="0" w:color="00000A"/>
-              <w:right w:val="single" w:sz="4" w:space="0" w:color="00000A"/>
-            </w:tcBorders>
-            <w:shd w:val="clear" w:color="auto" w:fill="auto"/>
-            <w:vAlign w:val="bottom"/>
-          </w:tcPr>
-          <w:p>
-            <w:pPr>
-              <w:spacing w:after="0" w:line="240" w:lineRule="auto"/>
-              <w:rPr>
-                <w:rFonts w:ascii="Calibri" w:eastAsia="Times New Roman" w:hAnsi="Calibri" w:cs="Calibri"/>
-                <w:color w:val="000000"/>
-                <w:lang w:eastAsia="en-PH"/>
-              </w:rPr>
-            </w:pPr>
-          </w:p>
-        </w:tc>
-      </w:tr>
-      <w:tr>
-        <w:trPr>
-          <w:trHeight w:val="92"/>
-        </w:trPr>
-        <w:tc>
-          <w:tcPr>
-            <w:tcW w:w="1971" w:type="dxa"/>
-            <w:tcBorders>
-              <w:top w:val="single" w:sz="4" w:space="0" w:color="00000A"/>
-              <w:left w:val="single" w:sz="4" w:space="0" w:color="00000A"/>
-              <w:bottom w:val="single" w:sz="4" w:space="0" w:color="00000A"/>
-              <w:right w:val="single" w:sz="4" w:space="0" w:color="00000A"/>
-            </w:tcBorders>
-            <w:shd w:val="clear" w:color="auto" w:fill="auto"/>
-            <w:tcMar>
-              <w:left w:w="93" w:type="dxa"/>
-            </w:tcMar>
-            <w:vAlign w:val="bottom"/>
-          </w:tcPr>
-          <w:p>
-            <w:pPr>
-              <w:spacing w:after="0" w:line="240" w:lineRule="auto"/>
-            </w:pPr>
-            <w:r>
-              <w:rPr>
-                <w:rFonts w:eastAsia="Times New Roman" w:cs="Calibri"/>
-                <w:b/>
-                <w:bCs/>
-                <w:color w:val="000000"/>
-                <w:lang w:eastAsia="en-PH"/>
-              </w:rPr>
-              <w:t>Brief Description</w:t>
-            </w:r>
-          </w:p>
-        </w:tc>
-        <w:tc>
-          <w:tcPr>
-            <w:tcW w:w="7772" w:type="dxa"/>
-            <w:gridSpan w:val="2"/>
-            <w:tcBorders>
-              <w:top w:val="single" w:sz="4" w:space="0" w:color="00000A"/>
-              <w:left w:val="single" w:sz="4" w:space="0" w:color="00000A"/>
-              <w:bottom w:val="single" w:sz="4" w:space="0" w:color="00000A"/>
-              <w:right w:val="single" w:sz="4" w:space="0" w:color="00000A"/>
-            </w:tcBorders>
-            <w:shd w:val="clear" w:color="auto" w:fill="auto"/>
-            <w:vAlign w:val="bottom"/>
-          </w:tcPr>
-          <w:p>
-            <w:pPr>
-              <w:spacing w:after="0" w:line="240" w:lineRule="auto"/>
-            </w:pPr>
-            <w:bookmarkStart w:id="0" w:name="_GoBack"/>
-            <w:bookmarkEnd w:id="0"/>
-          </w:p>
-        </w:tc>
-      </w:tr>
-      <w:tr>
-        <w:trPr>
-          <w:trHeight w:val="92"/>
-        </w:trPr>
-        <w:tc>
-          <w:tcPr>
-            <w:tcW w:w="1971" w:type="dxa"/>
-            <w:tcBorders>
-              <w:top w:val="single" w:sz="4" w:space="0" w:color="00000A"/>
-              <w:left w:val="single" w:sz="4" w:space="0" w:color="00000A"/>
-              <w:bottom w:val="single" w:sz="4" w:space="0" w:color="00000A"/>
-              <w:right w:val="single" w:sz="4" w:space="0" w:color="00000A"/>
-            </w:tcBorders>
-            <w:shd w:val="clear" w:color="auto" w:fill="auto"/>
-            <w:tcMar>
-              <w:left w:w="93" w:type="dxa"/>
-            </w:tcMar>
-            <w:vAlign w:val="bottom"/>
-          </w:tcPr>
-          <w:p>
-            <w:pPr>
-              <w:spacing w:after="0" w:line="240" w:lineRule="auto"/>
-            </w:pPr>
-            <w:r>
-              <w:rPr>
-                <w:rFonts w:eastAsia="Times New Roman" w:cs="Calibri"/>
-                <w:b/>
-                <w:bCs/>
-                <w:color w:val="000000"/>
-                <w:lang w:eastAsia="en-PH"/>
-              </w:rPr>
-              <w:t>Actor</w:t>
-            </w:r>
-          </w:p>
-        </w:tc>
-        <w:tc>
-          <w:tcPr>
-            <w:tcW w:w="7772" w:type="dxa"/>
-            <w:gridSpan w:val="2"/>
-            <w:tcBorders>
-              <w:top w:val="single" w:sz="4" w:space="0" w:color="00000A"/>
-              <w:left w:val="single" w:sz="4" w:space="0" w:color="00000A"/>
-              <w:bottom w:val="single" w:sz="4" w:space="0" w:color="00000A"/>
-              <w:right w:val="single" w:sz="4" w:space="0" w:color="00000A"/>
-            </w:tcBorders>
-            <w:shd w:val="clear" w:color="auto" w:fill="auto"/>
-            <w:vAlign w:val="bottom"/>
-          </w:tcPr>
-          <w:p>
-            <w:pPr>
-              <w:spacing w:after="0" w:line="240" w:lineRule="auto"/>
-            </w:pPr>
-            <w:r>
-              <w:rPr>
-                <w:rFonts w:eastAsia="Times New Roman" w:cs="Calibri"/>
-                <w:color w:val="000000"/>
-                <w:lang w:eastAsia="en-PH"/>
-              </w:rPr>
-              <w:t xml:space="preserve">User </w:t>
-            </w:r>
-          </w:p>
-        </w:tc>
-      </w:tr>
-      <w:tr>
-        <w:trPr>
-          <w:trHeight w:val="92"/>
-        </w:trPr>
-        <w:tc>
-          <w:tcPr>
-            <w:tcW w:w="1971" w:type="dxa"/>
-            <w:tcBorders>
-              <w:top w:val="single" w:sz="4" w:space="0" w:color="00000A"/>
-              <w:left w:val="single" w:sz="4" w:space="0" w:color="00000A"/>
-              <w:bottom w:val="single" w:sz="4" w:space="0" w:color="00000A"/>
-              <w:right w:val="single" w:sz="4" w:space="0" w:color="00000A"/>
-            </w:tcBorders>
-            <w:shd w:val="clear" w:color="auto" w:fill="auto"/>
-            <w:tcMar>
-              <w:left w:w="93" w:type="dxa"/>
-            </w:tcMar>
-            <w:vAlign w:val="bottom"/>
-          </w:tcPr>
-          <w:p>
-            <w:pPr>
-              <w:spacing w:after="0" w:line="240" w:lineRule="auto"/>
-            </w:pPr>
-            <w:r>
-              <w:rPr>
-                <w:rFonts w:eastAsia="Times New Roman" w:cs="Calibri"/>
-                <w:b/>
-                <w:bCs/>
-                <w:color w:val="000000"/>
-                <w:lang w:eastAsia="en-PH"/>
-              </w:rPr>
-              <w:t>Related Use Cases</w:t>
-            </w:r>
-          </w:p>
-        </w:tc>
-        <w:tc>
-          <w:tcPr>
-            <w:tcW w:w="7772" w:type="dxa"/>
-            <w:gridSpan w:val="2"/>
-            <w:tcBorders>
-              <w:top w:val="single" w:sz="4" w:space="0" w:color="00000A"/>
-              <w:left w:val="single" w:sz="4" w:space="0" w:color="00000A"/>
-              <w:bottom w:val="single" w:sz="4" w:space="0" w:color="00000A"/>
-              <w:right w:val="single" w:sz="4" w:space="0" w:color="00000A"/>
-            </w:tcBorders>
-            <w:shd w:val="clear" w:color="auto" w:fill="auto"/>
-            <w:vAlign w:val="bottom"/>
-          </w:tcPr>
-          <w:p>
-            <w:pPr>
-              <w:spacing w:after="0" w:line="240" w:lineRule="auto"/>
-              <w:rPr>
-                <w:rFonts w:ascii="Calibri" w:eastAsia="Times New Roman" w:hAnsi="Calibri" w:cs="Calibri"/>
-                <w:color w:val="000000"/>
-                <w:lang w:eastAsia="en-PH"/>
-              </w:rPr>
-            </w:pPr>
-            <w:r>
-              <w:rPr>
-                <w:rFonts w:ascii="Calibri" w:eastAsia="Times New Roman" w:hAnsi="Calibri" w:cs="Calibri"/>
-                <w:color w:val="000000"/>
-                <w:lang w:eastAsia="en-PH"/>
-              </w:rPr>
-              <w:t xml:space="preserve">Calibrate </w:t>
-            </w:r>
-          </w:p>
-        </w:tc>
-      </w:tr>
-      <w:tr>
-        <w:trPr>
-          <w:trHeight w:val="92"/>
-        </w:trPr>
-        <w:tc>
-          <w:tcPr>
-            <w:tcW w:w="1971" w:type="dxa"/>
-            <w:tcBorders>
-              <w:top w:val="single" w:sz="4" w:space="0" w:color="00000A"/>
-              <w:left w:val="single" w:sz="4" w:space="0" w:color="00000A"/>
-              <w:bottom w:val="single" w:sz="4" w:space="0" w:color="00000A"/>
-              <w:right w:val="single" w:sz="4" w:space="0" w:color="00000A"/>
-            </w:tcBorders>
-            <w:shd w:val="clear" w:color="auto" w:fill="auto"/>
-            <w:tcMar>
-              <w:left w:w="93" w:type="dxa"/>
-            </w:tcMar>
-            <w:vAlign w:val="bottom"/>
-          </w:tcPr>
-          <w:p>
-            <w:pPr>
-              <w:spacing w:after="0" w:line="240" w:lineRule="auto"/>
-            </w:pPr>
-            <w:r>
-              <w:rPr>
-                <w:rFonts w:eastAsia="Times New Roman" w:cs="Calibri"/>
-                <w:b/>
-                <w:bCs/>
-                <w:color w:val="000000"/>
-                <w:lang w:eastAsia="en-PH"/>
-              </w:rPr>
-              <w:t>Stakeholder</w:t>
-            </w:r>
-          </w:p>
-        </w:tc>
-        <w:tc>
-          <w:tcPr>
-            <w:tcW w:w="7772" w:type="dxa"/>
-            <w:gridSpan w:val="2"/>
-            <w:tcBorders>
-              <w:top w:val="single" w:sz="4" w:space="0" w:color="00000A"/>
-              <w:left w:val="single" w:sz="4" w:space="0" w:color="00000A"/>
-              <w:bottom w:val="single" w:sz="4" w:space="0" w:color="00000A"/>
-              <w:right w:val="single" w:sz="4" w:space="0" w:color="00000A"/>
-            </w:tcBorders>
-            <w:shd w:val="clear" w:color="auto" w:fill="auto"/>
-            <w:vAlign w:val="bottom"/>
-          </w:tcPr>
-          <w:p>
-            <w:pPr>
-              <w:spacing w:after="0" w:line="240" w:lineRule="auto"/>
-            </w:pPr>
-            <w:r>
-              <w:rPr>
-                <w:rFonts w:eastAsia="Times New Roman" w:cs="Calibri"/>
-                <w:color w:val="000000"/>
-                <w:lang w:eastAsia="en-PH"/>
-              </w:rPr>
-              <w:t>User</w:t>
-            </w:r>
-          </w:p>
-        </w:tc>
-      </w:tr>
-      <w:tr>
-        <w:trPr>
-          <w:trHeight w:val="92"/>
-        </w:trPr>
-        <w:tc>
-          <w:tcPr>
-            <w:tcW w:w="1971" w:type="dxa"/>
-            <w:tcBorders>
-              <w:top w:val="single" w:sz="4" w:space="0" w:color="00000A"/>
-              <w:left w:val="single" w:sz="4" w:space="0" w:color="00000A"/>
-              <w:bottom w:val="single" w:sz="4" w:space="0" w:color="00000A"/>
-              <w:right w:val="single" w:sz="4" w:space="0" w:color="00000A"/>
-            </w:tcBorders>
-            <w:shd w:val="clear" w:color="auto" w:fill="auto"/>
-            <w:tcMar>
-              <w:left w:w="93" w:type="dxa"/>
-            </w:tcMar>
-            <w:vAlign w:val="bottom"/>
-          </w:tcPr>
-          <w:p>
-            <w:pPr>
-              <w:spacing w:after="0" w:line="240" w:lineRule="auto"/>
-            </w:pPr>
-            <w:r>
-              <w:rPr>
-                <w:rFonts w:eastAsia="Times New Roman" w:cs="Calibri"/>
-                <w:b/>
-                <w:bCs/>
-                <w:color w:val="000000"/>
-                <w:lang w:eastAsia="en-PH"/>
-              </w:rPr>
-              <w:t>Pre-Condition</w:t>
-            </w:r>
-          </w:p>
-        </w:tc>
-        <w:tc>
-          <w:tcPr>
-            <w:tcW w:w="7772" w:type="dxa"/>
-            <w:gridSpan w:val="2"/>
-            <w:tcBorders>
-              <w:top w:val="single" w:sz="4" w:space="0" w:color="00000A"/>
-              <w:left w:val="single" w:sz="4" w:space="0" w:color="00000A"/>
-              <w:bottom w:val="single" w:sz="4" w:space="0" w:color="00000A"/>
-              <w:right w:val="single" w:sz="4" w:space="0" w:color="00000A"/>
-            </w:tcBorders>
-            <w:shd w:val="clear" w:color="auto" w:fill="auto"/>
-            <w:vAlign w:val="bottom"/>
-          </w:tcPr>
-          <w:p>
-            <w:pPr>
-              <w:spacing w:after="0" w:line="240" w:lineRule="auto"/>
-            </w:pPr>
-            <w:r>
-              <w:t xml:space="preserve">Calibrate </w:t>
-            </w:r>
-          </w:p>
-        </w:tc>
-      </w:tr>
-      <w:tr>
-        <w:trPr>
-          <w:trHeight w:val="92"/>
-        </w:trPr>
-        <w:tc>
-          <w:tcPr>
-            <w:tcW w:w="1971" w:type="dxa"/>
-            <w:tcBorders>
-              <w:top w:val="single" w:sz="4" w:space="0" w:color="00000A"/>
-              <w:left w:val="single" w:sz="4" w:space="0" w:color="00000A"/>
-              <w:bottom w:val="single" w:sz="4" w:space="0" w:color="00000A"/>
-              <w:right w:val="single" w:sz="4" w:space="0" w:color="00000A"/>
-            </w:tcBorders>
-            <w:shd w:val="clear" w:color="auto" w:fill="auto"/>
-            <w:tcMar>
-              <w:left w:w="93" w:type="dxa"/>
-            </w:tcMar>
-            <w:vAlign w:val="bottom"/>
-          </w:tcPr>
-          <w:p>
-            <w:pPr>
-              <w:spacing w:after="0" w:line="240" w:lineRule="auto"/>
-            </w:pPr>
-            <w:r>
-              <w:rPr>
-                <w:rFonts w:eastAsia="Times New Roman" w:cs="Calibri"/>
-                <w:b/>
-                <w:bCs/>
-                <w:color w:val="000000"/>
-                <w:lang w:eastAsia="en-PH"/>
-              </w:rPr>
-              <w:t>Post-Condition</w:t>
-            </w:r>
-          </w:p>
-        </w:tc>
-        <w:tc>
-          <w:tcPr>
-            <w:tcW w:w="7772" w:type="dxa"/>
-            <w:gridSpan w:val="2"/>
-            <w:tcBorders>
-              <w:top w:val="single" w:sz="4" w:space="0" w:color="00000A"/>
-              <w:left w:val="single" w:sz="4" w:space="0" w:color="00000A"/>
-              <w:bottom w:val="single" w:sz="4" w:space="0" w:color="00000A"/>
-              <w:right w:val="single" w:sz="4" w:space="0" w:color="00000A"/>
-            </w:tcBorders>
-            <w:shd w:val="clear" w:color="auto" w:fill="auto"/>
-            <w:vAlign w:val="bottom"/>
-          </w:tcPr>
-          <w:p>
-            <w:pPr>
-              <w:spacing w:after="0" w:line="240" w:lineRule="auto"/>
-            </w:pPr>
-            <w:r>
-              <w:rPr>
-                <w:rFonts w:eastAsia="Times New Roman" w:cs="Calibri"/>
-                <w:color w:val="000000"/>
-                <w:lang w:eastAsia="en-PH"/>
-              </w:rPr>
-              <w:t xml:space="preserve">Default settings restored </w:t>
-            </w:r>
-          </w:p>
-        </w:tc>
-      </w:tr>
-      <w:tr>
-        <w:trPr>
-          <w:trHeight w:val="92"/>
-        </w:trPr>
-        <w:tc>
-          <w:tcPr>
-            <w:tcW w:w="1971" w:type="dxa"/>
-            <w:tcBorders>
-              <w:top w:val="single" w:sz="4" w:space="0" w:color="00000A"/>
-              <w:left w:val="single" w:sz="4" w:space="0" w:color="00000A"/>
-              <w:bottom w:val="single" w:sz="4" w:space="0" w:color="00000A"/>
-              <w:right w:val="single" w:sz="4" w:space="0" w:color="00000A"/>
-            </w:tcBorders>
-            <w:shd w:val="clear" w:color="auto" w:fill="auto"/>
-            <w:tcMar>
-              <w:left w:w="93" w:type="dxa"/>
-            </w:tcMar>
-            <w:vAlign w:val="bottom"/>
-          </w:tcPr>
-          <w:p>
-            <w:pPr>
-              <w:spacing w:after="0" w:line="240" w:lineRule="auto"/>
-            </w:pPr>
-            <w:r>
-              <w:rPr>
-                <w:rFonts w:eastAsia="Times New Roman" w:cs="Calibri"/>
-                <w:b/>
-                <w:bCs/>
-                <w:color w:val="000000"/>
-                <w:lang w:eastAsia="en-PH"/>
-              </w:rPr>
-              <w:t>Flow of Activities</w:t>
-            </w:r>
-          </w:p>
-        </w:tc>
-        <w:tc>
-          <w:tcPr>
-            <w:tcW w:w="3789" w:type="dxa"/>
-            <w:tcBorders>
-              <w:top w:val="single" w:sz="4" w:space="0" w:color="00000A"/>
-              <w:left w:val="single" w:sz="4" w:space="0" w:color="00000A"/>
-              <w:bottom w:val="single" w:sz="4" w:space="0" w:color="00000A"/>
-              <w:right w:val="single" w:sz="4" w:space="0" w:color="00000A"/>
-            </w:tcBorders>
-            <w:shd w:val="clear" w:color="auto" w:fill="auto"/>
-            <w:vAlign w:val="bottom"/>
-          </w:tcPr>
-          <w:p>
-            <w:pPr>
-              <w:spacing w:after="0" w:line="240" w:lineRule="auto"/>
-              <w:jc w:val="center"/>
-            </w:pPr>
-            <w:r>
-              <w:rPr>
-                <w:rFonts w:eastAsia="Times New Roman" w:cs="Calibri"/>
-                <w:b/>
-                <w:bCs/>
-                <w:color w:val="000000"/>
-                <w:lang w:eastAsia="en-PH"/>
-              </w:rPr>
-              <w:t>Actor</w:t>
-            </w:r>
-          </w:p>
-        </w:tc>
-        <w:tc>
-          <w:tcPr>
-            <w:tcW w:w="3983" w:type="dxa"/>
-            <w:tcBorders>
-              <w:top w:val="single" w:sz="4" w:space="0" w:color="00000A"/>
-              <w:left w:val="single" w:sz="4" w:space="0" w:color="00000A"/>
-              <w:bottom w:val="single" w:sz="4" w:space="0" w:color="00000A"/>
-              <w:right w:val="single" w:sz="4" w:space="0" w:color="00000A"/>
-            </w:tcBorders>
-            <w:shd w:val="clear" w:color="auto" w:fill="auto"/>
-            <w:vAlign w:val="bottom"/>
-          </w:tcPr>
-          <w:p>
-            <w:pPr>
-              <w:spacing w:after="0" w:line="240" w:lineRule="auto"/>
-              <w:jc w:val="center"/>
-            </w:pPr>
-            <w:r>
-              <w:rPr>
-                <w:rFonts w:eastAsia="Times New Roman" w:cs="Calibri"/>
-                <w:b/>
-                <w:bCs/>
-                <w:color w:val="000000"/>
-                <w:lang w:eastAsia="en-PH"/>
-              </w:rPr>
-              <w:t>System</w:t>
-            </w:r>
-          </w:p>
-        </w:tc>
-      </w:tr>
-      <w:tr>
-        <w:trPr>
-          <w:trHeight w:val="277"/>
-        </w:trPr>
-        <w:tc>
-          <w:tcPr>
-            <w:tcW w:w="1971" w:type="dxa"/>
-            <w:tcBorders>
-              <w:top w:val="single" w:sz="4" w:space="0" w:color="00000A"/>
-              <w:left w:val="single" w:sz="4" w:space="0" w:color="00000A"/>
-              <w:bottom w:val="single" w:sz="4" w:space="0" w:color="00000A"/>
-              <w:right w:val="single" w:sz="4" w:space="0" w:color="00000A"/>
-            </w:tcBorders>
-            <w:shd w:val="clear" w:color="auto" w:fill="auto"/>
-            <w:tcMar>
-              <w:left w:w="93" w:type="dxa"/>
-            </w:tcMar>
-            <w:vAlign w:val="bottom"/>
-          </w:tcPr>
-          <w:p>
-            <w:pPr>
-              <w:spacing w:after="0" w:line="240" w:lineRule="auto"/>
-            </w:pPr>
-            <w:r>
-              <w:rPr>
-                <w:rFonts w:eastAsia="Times New Roman" w:cs="Calibri"/>
-                <w:b/>
-                <w:bCs/>
-                <w:color w:val="000000"/>
-                <w:lang w:eastAsia="en-PH"/>
-              </w:rPr>
-              <w:t> </w:t>
-            </w:r>
-          </w:p>
-        </w:tc>
-        <w:tc>
-          <w:tcPr>
-            <w:tcW w:w="3789" w:type="dxa"/>
-            <w:tcBorders>
-              <w:top w:val="single" w:sz="4" w:space="0" w:color="00000A"/>
-              <w:left w:val="single" w:sz="4" w:space="0" w:color="00000A"/>
-              <w:bottom w:val="single" w:sz="4" w:space="0" w:color="00000A"/>
-              <w:right w:val="single" w:sz="4" w:space="0" w:color="00000A"/>
-            </w:tcBorders>
-            <w:shd w:val="clear" w:color="auto" w:fill="auto"/>
-            <w:vAlign w:val="bottom"/>
-          </w:tcPr>
-          <w:p>
-            <w:pPr>
-              <w:spacing w:after="0" w:line="240" w:lineRule="auto"/>
-            </w:pPr>
-          </w:p>
-        </w:tc>
-        <w:tc>
-          <w:tcPr>
-            <w:tcW w:w="3983" w:type="dxa"/>
-            <w:tcBorders>
-              <w:top w:val="single" w:sz="4" w:space="0" w:color="00000A"/>
-              <w:left w:val="single" w:sz="4" w:space="0" w:color="00000A"/>
-              <w:bottom w:val="single" w:sz="4" w:space="0" w:color="00000A"/>
-              <w:right w:val="single" w:sz="4" w:space="0" w:color="00000A"/>
-            </w:tcBorders>
-            <w:shd w:val="clear" w:color="auto" w:fill="auto"/>
-            <w:vAlign w:val="bottom"/>
-          </w:tcPr>
-          <w:p>
-            <w:pPr>
-              <w:spacing w:after="0" w:line="240" w:lineRule="auto"/>
-            </w:pPr>
-          </w:p>
-        </w:tc>
-      </w:tr>
-      <w:tr>
-        <w:trPr>
-          <w:trHeight w:val="92"/>
-        </w:trPr>
-        <w:tc>
-          <w:tcPr>
-            <w:tcW w:w="1971" w:type="dxa"/>
-            <w:tcBorders>
-              <w:top w:val="single" w:sz="4" w:space="0" w:color="00000A"/>
-              <w:left w:val="single" w:sz="4" w:space="0" w:color="00000A"/>
-              <w:bottom w:val="single" w:sz="4" w:space="0" w:color="00000A"/>
-              <w:right w:val="single" w:sz="4" w:space="0" w:color="00000A"/>
-            </w:tcBorders>
-            <w:shd w:val="clear" w:color="auto" w:fill="auto"/>
-            <w:tcMar>
-              <w:left w:w="93" w:type="dxa"/>
-            </w:tcMar>
-            <w:vAlign w:val="bottom"/>
-          </w:tcPr>
-          <w:p>
-            <w:pPr>
-              <w:spacing w:after="0" w:line="240" w:lineRule="auto"/>
-            </w:pPr>
-            <w:r>
-              <w:rPr>
-                <w:rFonts w:eastAsia="Times New Roman" w:cs="Calibri"/>
-                <w:b/>
-                <w:bCs/>
-                <w:color w:val="000000"/>
-                <w:lang w:eastAsia="en-PH"/>
-              </w:rPr>
-              <w:t> </w:t>
-            </w:r>
-          </w:p>
-        </w:tc>
-        <w:tc>
-          <w:tcPr>
-            <w:tcW w:w="3789" w:type="dxa"/>
-            <w:tcBorders>
-              <w:top w:val="single" w:sz="4" w:space="0" w:color="00000A"/>
-              <w:left w:val="single" w:sz="4" w:space="0" w:color="00000A"/>
-              <w:bottom w:val="single" w:sz="4" w:space="0" w:color="00000A"/>
-              <w:right w:val="single" w:sz="4" w:space="0" w:color="00000A"/>
-            </w:tcBorders>
-            <w:shd w:val="clear" w:color="auto" w:fill="auto"/>
-            <w:vAlign w:val="bottom"/>
-          </w:tcPr>
-          <w:p>
-            <w:pPr>
-              <w:spacing w:after="0" w:line="240" w:lineRule="auto"/>
-            </w:pPr>
-          </w:p>
-        </w:tc>
-        <w:tc>
-          <w:tcPr>
-            <w:tcW w:w="3983" w:type="dxa"/>
-            <w:tcBorders>
-              <w:top w:val="single" w:sz="4" w:space="0" w:color="00000A"/>
-              <w:left w:val="single" w:sz="4" w:space="0" w:color="00000A"/>
-              <w:bottom w:val="single" w:sz="4" w:space="0" w:color="00000A"/>
-              <w:right w:val="single" w:sz="4" w:space="0" w:color="00000A"/>
-            </w:tcBorders>
-            <w:shd w:val="clear" w:color="auto" w:fill="auto"/>
-            <w:vAlign w:val="bottom"/>
-          </w:tcPr>
-          <w:p>
-            <w:pPr>
-              <w:spacing w:after="0" w:line="240" w:lineRule="auto"/>
-            </w:pPr>
-            <w:r>
-              <w:rPr>
-                <w:rFonts w:eastAsia="Times New Roman" w:cs="Calibri"/>
-                <w:color w:val="000000"/>
-                <w:lang w:eastAsia="en-PH"/>
-              </w:rPr>
-              <w:t xml:space="preserve"> </w:t>
-            </w:r>
-          </w:p>
-        </w:tc>
-      </w:tr>
-      <w:tr>
-        <w:trPr>
-          <w:trHeight w:val="185"/>
-        </w:trPr>
-        <w:tc>
-          <w:tcPr>
-            <w:tcW w:w="1971" w:type="dxa"/>
-            <w:tcBorders>
-              <w:top w:val="single" w:sz="4" w:space="0" w:color="00000A"/>
-              <w:left w:val="single" w:sz="4" w:space="0" w:color="00000A"/>
-              <w:bottom w:val="single" w:sz="4" w:space="0" w:color="00000A"/>
-              <w:right w:val="single" w:sz="4" w:space="0" w:color="00000A"/>
-            </w:tcBorders>
-            <w:shd w:val="clear" w:color="auto" w:fill="auto"/>
-            <w:tcMar>
-              <w:left w:w="93" w:type="dxa"/>
-            </w:tcMar>
-            <w:vAlign w:val="bottom"/>
-          </w:tcPr>
-          <w:p>
-            <w:pPr>
-              <w:spacing w:after="0" w:line="240" w:lineRule="auto"/>
-            </w:pPr>
-            <w:r>
-              <w:rPr>
-                <w:rFonts w:eastAsia="Times New Roman" w:cs="Calibri"/>
-                <w:b/>
-                <w:bCs/>
-                <w:color w:val="000000"/>
-                <w:lang w:eastAsia="en-PH"/>
-              </w:rPr>
-              <w:t> </w:t>
-            </w:r>
-          </w:p>
-        </w:tc>
-        <w:tc>
-          <w:tcPr>
-            <w:tcW w:w="3789" w:type="dxa"/>
-            <w:tcBorders>
-              <w:top w:val="single" w:sz="4" w:space="0" w:color="00000A"/>
-              <w:left w:val="single" w:sz="4" w:space="0" w:color="00000A"/>
-              <w:bottom w:val="single" w:sz="4" w:space="0" w:color="00000A"/>
-              <w:right w:val="single" w:sz="4" w:space="0" w:color="00000A"/>
-            </w:tcBorders>
-            <w:shd w:val="clear" w:color="auto" w:fill="auto"/>
-            <w:vAlign w:val="bottom"/>
-          </w:tcPr>
-          <w:p>
-            <w:pPr>
-              <w:spacing w:after="0" w:line="240" w:lineRule="auto"/>
-              <w:rPr>
-                <w:rFonts w:ascii="Calibri" w:eastAsia="Times New Roman" w:hAnsi="Calibri" w:cs="Calibri"/>
-                <w:color w:val="000000"/>
-                <w:lang w:eastAsia="en-PH"/>
-              </w:rPr>
-            </w:pPr>
-          </w:p>
-        </w:tc>
-        <w:tc>
-          <w:tcPr>
-            <w:tcW w:w="3983" w:type="dxa"/>
-            <w:tcBorders>
-              <w:top w:val="single" w:sz="4" w:space="0" w:color="00000A"/>
-              <w:left w:val="single" w:sz="4" w:space="0" w:color="00000A"/>
-              <w:bottom w:val="single" w:sz="4" w:space="0" w:color="00000A"/>
-              <w:right w:val="single" w:sz="4" w:space="0" w:color="00000A"/>
-            </w:tcBorders>
-            <w:shd w:val="clear" w:color="auto" w:fill="auto"/>
-            <w:vAlign w:val="bottom"/>
-          </w:tcPr>
-          <w:p>
-            <w:pPr>
-              <w:spacing w:after="0" w:line="240" w:lineRule="auto"/>
-              <w:rPr>
-                <w:rFonts w:ascii="Calibri" w:eastAsia="Times New Roman" w:hAnsi="Calibri" w:cs="Calibri"/>
-                <w:color w:val="000000"/>
-                <w:lang w:eastAsia="en-PH"/>
-              </w:rPr>
-            </w:pPr>
-          </w:p>
-        </w:tc>
-      </w:tr>
-      <w:tr>
-        <w:trPr>
-          <w:trHeight w:val="185"/>
-        </w:trPr>
-        <w:tc>
-          <w:tcPr>
-            <w:tcW w:w="1971" w:type="dxa"/>
-            <w:tcBorders>
-              <w:top w:val="single" w:sz="4" w:space="0" w:color="00000A"/>
-              <w:left w:val="single" w:sz="4" w:space="0" w:color="00000A"/>
-              <w:bottom w:val="single" w:sz="4" w:space="0" w:color="00000A"/>
-              <w:right w:val="single" w:sz="4" w:space="0" w:color="00000A"/>
-            </w:tcBorders>
-            <w:shd w:val="clear" w:color="auto" w:fill="auto"/>
-            <w:tcMar>
-              <w:left w:w="93" w:type="dxa"/>
-            </w:tcMar>
-            <w:vAlign w:val="bottom"/>
-          </w:tcPr>
-          <w:p>
-            <w:pPr>
-              <w:spacing w:after="0" w:line="240" w:lineRule="auto"/>
-              <w:rPr>
-                <w:rFonts w:eastAsia="Times New Roman" w:cs="Calibri"/>
-                <w:b/>
-                <w:bCs/>
-                <w:color w:val="000000"/>
-                <w:lang w:eastAsia="en-PH"/>
-              </w:rPr>
-            </w:pPr>
-          </w:p>
-        </w:tc>
-        <w:tc>
-          <w:tcPr>
-            <w:tcW w:w="3789" w:type="dxa"/>
-            <w:tcBorders>
-              <w:top w:val="single" w:sz="4" w:space="0" w:color="00000A"/>
-              <w:left w:val="single" w:sz="4" w:space="0" w:color="00000A"/>
-              <w:bottom w:val="single" w:sz="4" w:space="0" w:color="00000A"/>
-              <w:right w:val="single" w:sz="4" w:space="0" w:color="00000A"/>
-            </w:tcBorders>
-            <w:shd w:val="clear" w:color="auto" w:fill="auto"/>
-            <w:vAlign w:val="bottom"/>
-          </w:tcPr>
-          <w:p>
-            <w:pPr>
-              <w:spacing w:after="0" w:line="240" w:lineRule="auto"/>
-              <w:rPr>
-                <w:rFonts w:eastAsia="Times New Roman" w:cs="Calibri"/>
-                <w:color w:val="000000"/>
-                <w:lang w:eastAsia="en-PH"/>
-              </w:rPr>
-            </w:pPr>
-          </w:p>
-        </w:tc>
-        <w:tc>
-          <w:tcPr>
-            <w:tcW w:w="3983" w:type="dxa"/>
-            <w:tcBorders>
-              <w:top w:val="single" w:sz="4" w:space="0" w:color="00000A"/>
-              <w:left w:val="single" w:sz="4" w:space="0" w:color="00000A"/>
-              <w:bottom w:val="single" w:sz="4" w:space="0" w:color="00000A"/>
-              <w:right w:val="single" w:sz="4" w:space="0" w:color="00000A"/>
-            </w:tcBorders>
-            <w:shd w:val="clear" w:color="auto" w:fill="auto"/>
-            <w:vAlign w:val="bottom"/>
-          </w:tcPr>
-          <w:p>
-            <w:pPr>
-              <w:spacing w:after="0" w:line="240" w:lineRule="auto"/>
-              <w:rPr>
-                <w:rFonts w:eastAsia="Times New Roman" w:cs="Calibri"/>
-                <w:color w:val="000000"/>
-                <w:lang w:eastAsia="en-PH"/>
-              </w:rPr>
-            </w:pPr>
-          </w:p>
-        </w:tc>
-      </w:tr>
-      <w:tr>
-        <w:trPr>
-          <w:trHeight w:val="92"/>
-        </w:trPr>
-        <w:tc>
-          <w:tcPr>
-            <w:tcW w:w="1971" w:type="dxa"/>
-            <w:tcBorders>
-              <w:top w:val="single" w:sz="4" w:space="0" w:color="00000A"/>
-              <w:left w:val="single" w:sz="4" w:space="0" w:color="00000A"/>
-              <w:bottom w:val="single" w:sz="4" w:space="0" w:color="00000A"/>
-              <w:right w:val="single" w:sz="4" w:space="0" w:color="00000A"/>
-            </w:tcBorders>
-            <w:shd w:val="clear" w:color="auto" w:fill="auto"/>
-            <w:tcMar>
-              <w:left w:w="93" w:type="dxa"/>
-            </w:tcMar>
-            <w:vAlign w:val="bottom"/>
-          </w:tcPr>
-          <w:p>
-            <w:pPr>
-              <w:spacing w:after="0" w:line="240" w:lineRule="auto"/>
-            </w:pPr>
-            <w:r>
-              <w:rPr>
-                <w:rFonts w:eastAsia="Times New Roman" w:cs="Calibri"/>
-                <w:b/>
-                <w:bCs/>
-                <w:color w:val="000000"/>
-                <w:lang w:eastAsia="en-PH"/>
-              </w:rPr>
-              <w:t>Exception Conditions</w:t>
-            </w:r>
-          </w:p>
-        </w:tc>
-        <w:tc>
-          <w:tcPr>
-            <w:tcW w:w="7772" w:type="dxa"/>
-            <w:gridSpan w:val="2"/>
-            <w:tcBorders>
-              <w:top w:val="single" w:sz="4" w:space="0" w:color="00000A"/>
-              <w:left w:val="single" w:sz="4" w:space="0" w:color="00000A"/>
-              <w:bottom w:val="single" w:sz="4" w:space="0" w:color="00000A"/>
-              <w:right w:val="single" w:sz="4" w:space="0" w:color="00000A"/>
-            </w:tcBorders>
-            <w:shd w:val="clear" w:color="auto" w:fill="auto"/>
-            <w:vAlign w:val="bottom"/>
-          </w:tcPr>
-          <w:p>
-            <w:pPr>
-              <w:spacing w:after="0" w:line="240" w:lineRule="auto"/>
-            </w:pPr>
-            <w:r>
-              <w:rPr>
-                <w:rFonts w:eastAsia="Times New Roman" w:cs="Calibri"/>
-                <w:color w:val="000000"/>
-                <w:lang w:eastAsia="en-PH"/>
-              </w:rPr>
-              <w:t> </w:t>
-            </w:r>
-          </w:p>
-        </w:tc>
-      </w:tr>
-    </w:tbl>
     <w:p/>
     <w:p/>
     <w:p/>
@@ -7960,7 +6598,7 @@
 </file>
 
 <file path=word/endnotes.xml><?xml version="1.0" encoding="utf-8"?>
-<w:endnotes xmlns:wpc="http://schemas.microsoft.com/office/word/2010/wordprocessingCanvas" xmlns:cx="http://schemas.microsoft.com/office/drawing/2014/chartex" xmlns:cx1="http://schemas.microsoft.com/office/drawing/2015/9/8/chartex" xmlns:cx2="http://schemas.microsoft.com/office/drawing/2015/10/21/chartex" xmlns:cx3="http://schemas.microsoft.com/office/drawing/2016/5/9/chartex" xmlns:cx4="http://schemas.microsoft.com/office/drawing/2016/5/10/chartex" xmlns:cx5="http://schemas.microsoft.com/office/drawing/2016/5/11/chartex" xmlns:mc="http://schemas.openxmlformats.org/markup-compatibility/2006" xmlns:o="urn:schemas-microsoft-com:office:office" xmlns:r="http://schemas.openxmlformats.org/officeDocument/2006/relationships" xmlns:m="http://schemas.openxmlformats.org/officeDocument/2006/math" xmlns:v="urn:schemas-microsoft-com:vml" xmlns:wp14="http://schemas.microsoft.com/office/word/2010/wordprocessingDrawing" xmlns:wp="http://schemas.openxmlformats.org/drawingml/2006/wordprocessingDrawing" xmlns:w10="urn:schemas-microsoft-com:office:word" xmlns:w="http://schemas.openxmlformats.org/wordprocessingml/2006/main" xmlns:w14="http://schemas.microsoft.com/office/word/2010/wordml" xmlns:w15="http://schemas.microsoft.com/office/word/2012/wordml" xmlns:w16se="http://schemas.microsoft.com/office/word/2015/wordml/symex" xmlns:wpg="http://schemas.microsoft.com/office/word/2010/wordprocessingGroup" xmlns:wpi="http://schemas.microsoft.com/office/word/2010/wordprocessingInk" xmlns:wne="http://schemas.microsoft.com/office/word/2006/wordml" xmlns:wps="http://schemas.microsoft.com/office/word/2010/wordprocessingShape" mc:Ignorable="w14 w15 w16se wp14">
+<w:endnotes xmlns:wpc="http://schemas.microsoft.com/office/word/2010/wordprocessingCanvas" xmlns:cx="http://schemas.microsoft.com/office/drawing/2014/chartex" xmlns:mc="http://schemas.openxmlformats.org/markup-compatibility/2006" xmlns:o="urn:schemas-microsoft-com:office:office" xmlns:r="http://schemas.openxmlformats.org/officeDocument/2006/relationships" xmlns:m="http://schemas.openxmlformats.org/officeDocument/2006/math" xmlns:v="urn:schemas-microsoft-com:vml" xmlns:wp14="http://schemas.microsoft.com/office/word/2010/wordprocessingDrawing" xmlns:wp="http://schemas.openxmlformats.org/drawingml/2006/wordprocessingDrawing" xmlns:w10="urn:schemas-microsoft-com:office:word" xmlns:w="http://schemas.openxmlformats.org/wordprocessingml/2006/main" xmlns:w14="http://schemas.microsoft.com/office/word/2010/wordml" xmlns:w15="http://schemas.microsoft.com/office/word/2012/wordml" xmlns:w16se="http://schemas.microsoft.com/office/word/2015/wordml/symex" xmlns:wpg="http://schemas.microsoft.com/office/word/2010/wordprocessingGroup" xmlns:wpi="http://schemas.microsoft.com/office/word/2010/wordprocessingInk" xmlns:wne="http://schemas.microsoft.com/office/word/2006/wordml" xmlns:wps="http://schemas.microsoft.com/office/word/2010/wordprocessingShape" mc:Ignorable="w14 w15 w16se wp14">
   <w:endnote w:type="separator" w:id="-1">
     <w:p>
       <w:pPr>
@@ -7985,7 +6623,7 @@
 </file>
 
 <file path=word/footnotes.xml><?xml version="1.0" encoding="utf-8"?>
-<w:footnotes xmlns:wpc="http://schemas.microsoft.com/office/word/2010/wordprocessingCanvas" xmlns:cx="http://schemas.microsoft.com/office/drawing/2014/chartex" xmlns:cx1="http://schemas.microsoft.com/office/drawing/2015/9/8/chartex" xmlns:cx2="http://schemas.microsoft.com/office/drawing/2015/10/21/chartex" xmlns:cx3="http://schemas.microsoft.com/office/drawing/2016/5/9/chartex" xmlns:cx4="http://schemas.microsoft.com/office/drawing/2016/5/10/chartex" xmlns:cx5="http://schemas.microsoft.com/office/drawing/2016/5/11/chartex" xmlns:mc="http://schemas.openxmlformats.org/markup-compatibility/2006" xmlns:o="urn:schemas-microsoft-com:office:office" xmlns:r="http://schemas.openxmlformats.org/officeDocument/2006/relationships" xmlns:m="http://schemas.openxmlformats.org/officeDocument/2006/math" xmlns:v="urn:schemas-microsoft-com:vml" xmlns:wp14="http://schemas.microsoft.com/office/word/2010/wordprocessingDrawing" xmlns:wp="http://schemas.openxmlformats.org/drawingml/2006/wordprocessingDrawing" xmlns:w10="urn:schemas-microsoft-com:office:word" xmlns:w="http://schemas.openxmlformats.org/wordprocessingml/2006/main" xmlns:w14="http://schemas.microsoft.com/office/word/2010/wordml" xmlns:w15="http://schemas.microsoft.com/office/word/2012/wordml" xmlns:w16se="http://schemas.microsoft.com/office/word/2015/wordml/symex" xmlns:wpg="http://schemas.microsoft.com/office/word/2010/wordprocessingGroup" xmlns:wpi="http://schemas.microsoft.com/office/word/2010/wordprocessingInk" xmlns:wne="http://schemas.microsoft.com/office/word/2006/wordml" xmlns:wps="http://schemas.microsoft.com/office/word/2010/wordprocessingShape" mc:Ignorable="w14 w15 w16se wp14">
+<w:footnotes xmlns:wpc="http://schemas.microsoft.com/office/word/2010/wordprocessingCanvas" xmlns:cx="http://schemas.microsoft.com/office/drawing/2014/chartex" xmlns:mc="http://schemas.openxmlformats.org/markup-compatibility/2006" xmlns:o="urn:schemas-microsoft-com:office:office" xmlns:r="http://schemas.openxmlformats.org/officeDocument/2006/relationships" xmlns:m="http://schemas.openxmlformats.org/officeDocument/2006/math" xmlns:v="urn:schemas-microsoft-com:vml" xmlns:wp14="http://schemas.microsoft.com/office/word/2010/wordprocessingDrawing" xmlns:wp="http://schemas.openxmlformats.org/drawingml/2006/wordprocessingDrawing" xmlns:w10="urn:schemas-microsoft-com:office:word" xmlns:w="http://schemas.openxmlformats.org/wordprocessingml/2006/main" xmlns:w14="http://schemas.microsoft.com/office/word/2010/wordml" xmlns:w15="http://schemas.microsoft.com/office/word/2012/wordml" xmlns:w16se="http://schemas.microsoft.com/office/word/2015/wordml/symex" xmlns:wpg="http://schemas.microsoft.com/office/word/2010/wordprocessingGroup" xmlns:wpi="http://schemas.microsoft.com/office/word/2010/wordprocessingInk" xmlns:wne="http://schemas.microsoft.com/office/word/2006/wordml" xmlns:wps="http://schemas.microsoft.com/office/word/2010/wordprocessingShape" mc:Ignorable="w14 w15 w16se wp14">
   <w:footnote w:type="separator" w:id="-1">
     <w:p>
       <w:pPr>
@@ -8010,8 +6648,186 @@
 </file>
 
 <file path=word/numbering.xml><?xml version="1.0" encoding="utf-8"?>
-<w:numbering xmlns:wpc="http://schemas.microsoft.com/office/word/2010/wordprocessingCanvas" xmlns:cx="http://schemas.microsoft.com/office/drawing/2014/chartex" xmlns:cx1="http://schemas.microsoft.com/office/drawing/2015/9/8/chartex" xmlns:cx2="http://schemas.microsoft.com/office/drawing/2015/10/21/chartex" xmlns:cx3="http://schemas.microsoft.com/office/drawing/2016/5/9/chartex" xmlns:cx4="http://schemas.microsoft.com/office/drawing/2016/5/10/chartex" xmlns:cx5="http://schemas.microsoft.com/office/drawing/2016/5/11/chartex" xmlns:mc="http://schemas.openxmlformats.org/markup-compatibility/2006" xmlns:o="urn:schemas-microsoft-com:office:office" xmlns:r="http://schemas.openxmlformats.org/officeDocument/2006/relationships" xmlns:m="http://schemas.openxmlformats.org/officeDocument/2006/math" xmlns:v="urn:schemas-microsoft-com:vml" xmlns:wp14="http://schemas.microsoft.com/office/word/2010/wordprocessingDrawing" xmlns:wp="http://schemas.openxmlformats.org/drawingml/2006/wordprocessingDrawing" xmlns:w10="urn:schemas-microsoft-com:office:word" xmlns:w="http://schemas.openxmlformats.org/wordprocessingml/2006/main" xmlns:w14="http://schemas.microsoft.com/office/word/2010/wordml" xmlns:w15="http://schemas.microsoft.com/office/word/2012/wordml" xmlns:w16se="http://schemas.microsoft.com/office/word/2015/wordml/symex" xmlns:wpg="http://schemas.microsoft.com/office/word/2010/wordprocessingGroup" xmlns:wpi="http://schemas.microsoft.com/office/word/2010/wordprocessingInk" xmlns:wne="http://schemas.microsoft.com/office/word/2006/wordml" xmlns:wps="http://schemas.microsoft.com/office/word/2010/wordprocessingShape" mc:Ignorable="w14 w15 w16se wp14">
+<w:numbering xmlns:wpc="http://schemas.microsoft.com/office/word/2010/wordprocessingCanvas" xmlns:cx="http://schemas.microsoft.com/office/drawing/2014/chartex" xmlns:mc="http://schemas.openxmlformats.org/markup-compatibility/2006" xmlns:o="urn:schemas-microsoft-com:office:office" xmlns:r="http://schemas.openxmlformats.org/officeDocument/2006/relationships" xmlns:m="http://schemas.openxmlformats.org/officeDocument/2006/math" xmlns:v="urn:schemas-microsoft-com:vml" xmlns:wp14="http://schemas.microsoft.com/office/word/2010/wordprocessingDrawing" xmlns:wp="http://schemas.openxmlformats.org/drawingml/2006/wordprocessingDrawing" xmlns:w10="urn:schemas-microsoft-com:office:word" xmlns:w="http://schemas.openxmlformats.org/wordprocessingml/2006/main" xmlns:w14="http://schemas.microsoft.com/office/word/2010/wordml" xmlns:w15="http://schemas.microsoft.com/office/word/2012/wordml" xmlns:w16se="http://schemas.microsoft.com/office/word/2015/wordml/symex" xmlns:wpg="http://schemas.microsoft.com/office/word/2010/wordprocessingGroup" xmlns:wpi="http://schemas.microsoft.com/office/word/2010/wordprocessingInk" xmlns:wne="http://schemas.microsoft.com/office/word/2006/wordml" xmlns:wps="http://schemas.microsoft.com/office/word/2010/wordprocessingShape" mc:Ignorable="w14 w15 w16se wp14">
   <w:abstractNum w:abstractNumId="0" w15:restartNumberingAfterBreak="0">
+    <w:nsid w:val="14912C95"/>
+    <w:multiLevelType w:val="hybridMultilevel"/>
+    <w:tmpl w:val="4FDE5BEE"/>
+    <w:lvl w:ilvl="0" w:tplc="0409000F">
+      <w:start w:val="1"/>
+      <w:numFmt w:val="decimal"/>
+      <w:lvlText w:val="%1."/>
+      <w:lvlJc w:val="left"/>
+      <w:pPr>
+        <w:ind w:left="720" w:hanging="360"/>
+      </w:pPr>
+      <w:rPr>
+        <w:rFonts w:hint="default"/>
+      </w:rPr>
+    </w:lvl>
+    <w:lvl w:ilvl="1" w:tplc="04090019" w:tentative="1">
+      <w:start w:val="1"/>
+      <w:numFmt w:val="lowerLetter"/>
+      <w:lvlText w:val="%2."/>
+      <w:lvlJc w:val="left"/>
+      <w:pPr>
+        <w:ind w:left="1440" w:hanging="360"/>
+      </w:pPr>
+    </w:lvl>
+    <w:lvl w:ilvl="2" w:tplc="0409001B" w:tentative="1">
+      <w:start w:val="1"/>
+      <w:numFmt w:val="lowerRoman"/>
+      <w:lvlText w:val="%3."/>
+      <w:lvlJc w:val="right"/>
+      <w:pPr>
+        <w:ind w:left="2160" w:hanging="180"/>
+      </w:pPr>
+    </w:lvl>
+    <w:lvl w:ilvl="3" w:tplc="0409000F" w:tentative="1">
+      <w:start w:val="1"/>
+      <w:numFmt w:val="decimal"/>
+      <w:lvlText w:val="%4."/>
+      <w:lvlJc w:val="left"/>
+      <w:pPr>
+        <w:ind w:left="2880" w:hanging="360"/>
+      </w:pPr>
+    </w:lvl>
+    <w:lvl w:ilvl="4" w:tplc="04090019" w:tentative="1">
+      <w:start w:val="1"/>
+      <w:numFmt w:val="lowerLetter"/>
+      <w:lvlText w:val="%5."/>
+      <w:lvlJc w:val="left"/>
+      <w:pPr>
+        <w:ind w:left="3600" w:hanging="360"/>
+      </w:pPr>
+    </w:lvl>
+    <w:lvl w:ilvl="5" w:tplc="0409001B" w:tentative="1">
+      <w:start w:val="1"/>
+      <w:numFmt w:val="lowerRoman"/>
+      <w:lvlText w:val="%6."/>
+      <w:lvlJc w:val="right"/>
+      <w:pPr>
+        <w:ind w:left="4320" w:hanging="180"/>
+      </w:pPr>
+    </w:lvl>
+    <w:lvl w:ilvl="6" w:tplc="0409000F" w:tentative="1">
+      <w:start w:val="1"/>
+      <w:numFmt w:val="decimal"/>
+      <w:lvlText w:val="%7."/>
+      <w:lvlJc w:val="left"/>
+      <w:pPr>
+        <w:ind w:left="5040" w:hanging="360"/>
+      </w:pPr>
+    </w:lvl>
+    <w:lvl w:ilvl="7" w:tplc="04090019" w:tentative="1">
+      <w:start w:val="1"/>
+      <w:numFmt w:val="lowerLetter"/>
+      <w:lvlText w:val="%8."/>
+      <w:lvlJc w:val="left"/>
+      <w:pPr>
+        <w:ind w:left="5760" w:hanging="360"/>
+      </w:pPr>
+    </w:lvl>
+    <w:lvl w:ilvl="8" w:tplc="0409001B" w:tentative="1">
+      <w:start w:val="1"/>
+      <w:numFmt w:val="lowerRoman"/>
+      <w:lvlText w:val="%9."/>
+      <w:lvlJc w:val="right"/>
+      <w:pPr>
+        <w:ind w:left="6480" w:hanging="180"/>
+      </w:pPr>
+    </w:lvl>
+  </w:abstractNum>
+  <w:abstractNum w:abstractNumId="1" w15:restartNumberingAfterBreak="0">
+    <w:nsid w:val="15C27511"/>
+    <w:multiLevelType w:val="hybridMultilevel"/>
+    <w:tmpl w:val="08D2A200"/>
+    <w:lvl w:ilvl="0" w:tplc="0409000F">
+      <w:start w:val="1"/>
+      <w:numFmt w:val="decimal"/>
+      <w:lvlText w:val="%1."/>
+      <w:lvlJc w:val="left"/>
+      <w:pPr>
+        <w:ind w:left="720" w:hanging="360"/>
+      </w:pPr>
+      <w:rPr>
+        <w:rFonts w:hint="default"/>
+      </w:rPr>
+    </w:lvl>
+    <w:lvl w:ilvl="1" w:tplc="04090019" w:tentative="1">
+      <w:start w:val="1"/>
+      <w:numFmt w:val="lowerLetter"/>
+      <w:lvlText w:val="%2."/>
+      <w:lvlJc w:val="left"/>
+      <w:pPr>
+        <w:ind w:left="1440" w:hanging="360"/>
+      </w:pPr>
+    </w:lvl>
+    <w:lvl w:ilvl="2" w:tplc="0409001B" w:tentative="1">
+      <w:start w:val="1"/>
+      <w:numFmt w:val="lowerRoman"/>
+      <w:lvlText w:val="%3."/>
+      <w:lvlJc w:val="right"/>
+      <w:pPr>
+        <w:ind w:left="2160" w:hanging="180"/>
+      </w:pPr>
+    </w:lvl>
+    <w:lvl w:ilvl="3" w:tplc="0409000F" w:tentative="1">
+      <w:start w:val="1"/>
+      <w:numFmt w:val="decimal"/>
+      <w:lvlText w:val="%4."/>
+      <w:lvlJc w:val="left"/>
+      <w:pPr>
+        <w:ind w:left="2880" w:hanging="360"/>
+      </w:pPr>
+    </w:lvl>
+    <w:lvl w:ilvl="4" w:tplc="04090019" w:tentative="1">
+      <w:start w:val="1"/>
+      <w:numFmt w:val="lowerLetter"/>
+      <w:lvlText w:val="%5."/>
+      <w:lvlJc w:val="left"/>
+      <w:pPr>
+        <w:ind w:left="3600" w:hanging="360"/>
+      </w:pPr>
+    </w:lvl>
+    <w:lvl w:ilvl="5" w:tplc="0409001B" w:tentative="1">
+      <w:start w:val="1"/>
+      <w:numFmt w:val="lowerRoman"/>
+      <w:lvlText w:val="%6."/>
+      <w:lvlJc w:val="right"/>
+      <w:pPr>
+        <w:ind w:left="4320" w:hanging="180"/>
+      </w:pPr>
+    </w:lvl>
+    <w:lvl w:ilvl="6" w:tplc="0409000F" w:tentative="1">
+      <w:start w:val="1"/>
+      <w:numFmt w:val="decimal"/>
+      <w:lvlText w:val="%7."/>
+      <w:lvlJc w:val="left"/>
+      <w:pPr>
+        <w:ind w:left="5040" w:hanging="360"/>
+      </w:pPr>
+    </w:lvl>
+    <w:lvl w:ilvl="7" w:tplc="04090019" w:tentative="1">
+      <w:start w:val="1"/>
+      <w:numFmt w:val="lowerLetter"/>
+      <w:lvlText w:val="%8."/>
+      <w:lvlJc w:val="left"/>
+      <w:pPr>
+        <w:ind w:left="5760" w:hanging="360"/>
+      </w:pPr>
+    </w:lvl>
+    <w:lvl w:ilvl="8" w:tplc="0409001B" w:tentative="1">
+      <w:start w:val="1"/>
+      <w:numFmt w:val="lowerRoman"/>
+      <w:lvlText w:val="%9."/>
+      <w:lvlJc w:val="right"/>
+      <w:pPr>
+        <w:ind w:left="6480" w:hanging="180"/>
+      </w:pPr>
+    </w:lvl>
+  </w:abstractNum>
+  <w:abstractNum w:abstractNumId="2" w15:restartNumberingAfterBreak="0">
     <w:nsid w:val="24D35D61"/>
     <w:multiLevelType w:val="hybridMultilevel"/>
     <w:tmpl w:val="078252BE"/>
@@ -8100,7 +6916,7 @@
       </w:pPr>
     </w:lvl>
   </w:abstractNum>
-  <w:abstractNum w:abstractNumId="1" w15:restartNumberingAfterBreak="0">
+  <w:abstractNum w:abstractNumId="3" w15:restartNumberingAfterBreak="0">
     <w:nsid w:val="3DE95A8B"/>
     <w:multiLevelType w:val="hybridMultilevel"/>
     <w:tmpl w:val="078252BE"/>
@@ -8189,7 +7005,7 @@
       </w:pPr>
     </w:lvl>
   </w:abstractNum>
-  <w:abstractNum w:abstractNumId="2" w15:restartNumberingAfterBreak="0">
+  <w:abstractNum w:abstractNumId="4" w15:restartNumberingAfterBreak="0">
     <w:nsid w:val="5B087E5D"/>
     <w:multiLevelType w:val="hybridMultilevel"/>
     <w:tmpl w:val="078252BE"/>
@@ -8279,13 +7095,19 @@
     </w:lvl>
   </w:abstractNum>
   <w:num w:numId="1">
-    <w:abstractNumId w:val="0"/>
+    <w:abstractNumId w:val="2"/>
   </w:num>
   <w:num w:numId="2">
+    <w:abstractNumId w:val="3"/>
+  </w:num>
+  <w:num w:numId="3">
+    <w:abstractNumId w:val="4"/>
+  </w:num>
+  <w:num w:numId="4">
     <w:abstractNumId w:val="1"/>
   </w:num>
-  <w:num w:numId="3">
-    <w:abstractNumId w:val="2"/>
+  <w:num w:numId="5">
+    <w:abstractNumId w:val="0"/>
   </w:num>
 </w:numbering>
 </file>
@@ -8307,7 +7129,7 @@
       </w:pPr>
     </w:pPrDefault>
   </w:docDefaults>
-  <w:latentStyles w:defLockedState="0" w:defUIPriority="99" w:defSemiHidden="0" w:defUnhideWhenUsed="0" w:defQFormat="0" w:count="374">
+  <w:latentStyles w:defLockedState="0" w:defUIPriority="99" w:defSemiHidden="0" w:defUnhideWhenUsed="0" w:defQFormat="0" w:count="371">
     <w:lsdException w:name="Normal" w:uiPriority="0" w:qFormat="1"/>
     <w:lsdException w:name="heading 1" w:uiPriority="9" w:qFormat="1"/>
     <w:lsdException w:name="heading 2" w:semiHidden="1" w:uiPriority="9" w:unhideWhenUsed="1" w:qFormat="1"/>
@@ -8679,9 +7501,6 @@
     <w:lsdException w:name="List Table 5 Dark Accent 6" w:uiPriority="50"/>
     <w:lsdException w:name="List Table 6 Colorful Accent 6" w:uiPriority="51"/>
     <w:lsdException w:name="List Table 7 Colorful Accent 6" w:uiPriority="52"/>
-    <w:lsdException w:name="Mention" w:semiHidden="1" w:unhideWhenUsed="1"/>
-    <w:lsdException w:name="Smart Hyperlink" w:semiHidden="1" w:unhideWhenUsed="1"/>
-    <w:lsdException w:name="Hashtag" w:semiHidden="1" w:unhideWhenUsed="1"/>
   </w:latentStyles>
   <w:style w:type="paragraph" w:default="1" w:styleId="Normal">
     <w:name w:val="Normal"/>
@@ -9058,7 +7877,7 @@
 </file>
 
 <file path=customXml/itemProps1.xml><?xml version="1.0" encoding="utf-8"?>
-<ds:datastoreItem xmlns:ds="http://schemas.openxmlformats.org/officeDocument/2006/customXml" ds:itemID="{3F00CCE0-465D-4475-AD64-A7A0B5CBE024}">
+<ds:datastoreItem xmlns:ds="http://schemas.openxmlformats.org/officeDocument/2006/customXml" ds:itemID="{D8768A10-261E-44D7-80BB-2CFC8536A5FE}">
   <ds:schemaRefs>
     <ds:schemaRef ds:uri="http://schemas.openxmlformats.org/officeDocument/2006/bibliography"/>
   </ds:schemaRefs>

</xml_diff>